<commit_message>
doc: upate team form
</commit_message>
<xml_diff>
--- a/documentation/Robotics2024_Final_Projects_Team.docx
+++ b/documentation/Robotics2024_Final_Projects_Team.docx
@@ -1,10 +1,10 @@
 
 <file path=word/document.xml><?xml version="1.0" encoding="utf-8"?>
-<w:document xmlns:wpc="http://schemas.microsoft.com/office/word/2010/wordprocessingCanvas" xmlns:cx="http://schemas.microsoft.com/office/drawing/2014/chartex" xmlns:cx1="http://schemas.microsoft.com/office/drawing/2015/9/8/chartex" xmlns:cx2="http://schemas.microsoft.com/office/drawing/2015/10/21/chartex" xmlns:cx3="http://schemas.microsoft.com/office/drawing/2016/5/9/chartex" xmlns:cx4="http://schemas.microsoft.com/office/drawing/2016/5/10/chartex" xmlns:cx5="http://schemas.microsoft.com/office/drawing/2016/5/11/chartex" xmlns:cx6="http://schemas.microsoft.com/office/drawing/2016/5/12/chartex" xmlns:cx7="http://schemas.microsoft.com/office/drawing/2016/5/13/chartex" xmlns:cx8="http://schemas.microsoft.com/office/drawing/2016/5/14/chartex" xmlns:mc="http://schemas.openxmlformats.org/markup-compatibility/2006" xmlns:aink="http://schemas.microsoft.com/office/drawing/2016/ink" xmlns:am3d="http://schemas.microsoft.com/office/drawing/2017/model3d" xmlns:o="urn:schemas-microsoft-com:office:office" xmlns:oel="http://schemas.microsoft.com/office/2019/extlst" xmlns:r="http://schemas.openxmlformats.org/officeDocument/2006/relationships" xmlns:m="http://schemas.openxmlformats.org/officeDocument/2006/math" xmlns:v="urn:schemas-microsoft-com:vml" xmlns:wp14="http://schemas.microsoft.com/office/word/2010/wordprocessingDrawing" xmlns:wp="http://schemas.openxmlformats.org/drawingml/2006/wordprocessingDrawing" xmlns:w10="urn:schemas-microsoft-com:office:word" xmlns:w="http://schemas.openxmlformats.org/wordprocessingml/2006/main" xmlns:w14="http://schemas.microsoft.com/office/word/2010/wordml" xmlns:w15="http://schemas.microsoft.com/office/word/2012/wordml" xmlns:w16cex="http://schemas.microsoft.com/office/word/2018/wordml/cex" xmlns:w16cid="http://schemas.microsoft.com/office/word/2016/wordml/cid" xmlns:w16="http://schemas.microsoft.com/office/word/2018/wordml" xmlns:w16sdtdh="http://schemas.microsoft.com/office/word/2020/wordml/sdtdatahash" xmlns:w16se="http://schemas.microsoft.com/office/word/2015/wordml/symex" xmlns:wpg="http://schemas.microsoft.com/office/word/2010/wordprocessingGroup" xmlns:wpi="http://schemas.microsoft.com/office/word/2010/wordprocessingInk" xmlns:wne="http://schemas.microsoft.com/office/word/2006/wordml" xmlns:wps="http://schemas.microsoft.com/office/word/2010/wordprocessingShape" mc:Ignorable="w14 w15 w16se w16cid w16 w16cex w16sdtdh wp14">
+<w:document xmlns:wpc="http://schemas.microsoft.com/office/word/2010/wordprocessingCanvas" xmlns:mc="http://schemas.openxmlformats.org/markup-compatibility/2006" xmlns:o="urn:schemas-microsoft-com:office:office" xmlns:r="http://schemas.openxmlformats.org/officeDocument/2006/relationships" xmlns:m="http://schemas.openxmlformats.org/officeDocument/2006/math" xmlns:v="urn:schemas-microsoft-com:vml" xmlns:wp14="http://schemas.microsoft.com/office/word/2010/wordprocessingDrawing" xmlns:wp="http://schemas.openxmlformats.org/drawingml/2006/wordprocessingDrawing" xmlns:w="http://schemas.openxmlformats.org/wordprocessingml/2006/main" xmlns:w14="http://schemas.microsoft.com/office/word/2010/wordml" xmlns:w10="urn:schemas-microsoft-com:office:word" xmlns:w15="http://schemas.microsoft.com/office/word/2012/wordml" xmlns:wpg="http://schemas.microsoft.com/office/word/2010/wordprocessingGroup" xmlns:wpi="http://schemas.microsoft.com/office/word/2010/wordprocessingInk" xmlns:wne="http://schemas.microsoft.com/office/word/2006/wordml" xmlns:wps="http://schemas.microsoft.com/office/word/2010/wordprocessingShape" xmlns:wpsCustomData="http://www.wps.cn/officeDocument/2013/wpsCustomData" mc:Ignorable="w14 w15 wp14">
   <w:body>
     <w:p>
       <w:pPr>
-        <w:pStyle w:val="a3"/>
+        <w:pStyle w:val="3"/>
         <w:jc w:val="center"/>
         <w:rPr>
           <w:lang w:val="en-US"/>
@@ -14,13 +14,7 @@
         <w:rPr>
           <w:lang w:val="en-US"/>
         </w:rPr>
-        <w:t>Final Project</w:t>
-      </w:r>
-      <w:r>
-        <w:rPr>
-          <w:lang w:val="en-US"/>
-        </w:rPr>
-        <w:t>: Team</w:t>
+        <w:t>Final Project: Team</w:t>
       </w:r>
     </w:p>
     <w:p>
@@ -41,61 +35,7 @@
         <w:rPr>
           <w:lang w:val="en-US"/>
         </w:rPr>
-        <w:t xml:space="preserve">Please fill in your </w:t>
-      </w:r>
-      <w:r>
-        <w:rPr>
-          <w:lang w:val="en-US"/>
-        </w:rPr>
-        <w:t>T</w:t>
-      </w:r>
-      <w:r>
-        <w:rPr>
-          <w:lang w:val="en-US"/>
-        </w:rPr>
-        <w:t>eam</w:t>
-      </w:r>
-      <w:r>
-        <w:rPr>
-          <w:lang w:val="en-US"/>
-        </w:rPr>
-        <w:t>-</w:t>
-      </w:r>
-      <w:r>
-        <w:rPr>
-          <w:lang w:val="en-US"/>
-        </w:rPr>
-        <w:t>name, team members</w:t>
-      </w:r>
-      <w:r>
-        <w:rPr>
-          <w:lang w:val="en-US"/>
-        </w:rPr>
-        <w:t xml:space="preserve"> (1 – 5 members are allowed)</w:t>
-      </w:r>
-      <w:r>
-        <w:rPr>
-          <w:lang w:val="en-US"/>
-        </w:rPr>
-        <w:t xml:space="preserve">, </w:t>
-      </w:r>
-      <w:r>
-        <w:rPr>
-          <w:lang w:val="en-US"/>
-        </w:rPr>
-        <w:t xml:space="preserve">indicate the </w:t>
-      </w:r>
-      <w:r>
-        <w:rPr>
-          <w:lang w:val="en-US"/>
-        </w:rPr>
-        <w:t>team contact person</w:t>
-      </w:r>
-      <w:r>
-        <w:rPr>
-          <w:lang w:val="en-US"/>
-        </w:rPr>
-        <w:t xml:space="preserve">. </w:t>
+        <w:t xml:space="preserve">Please fill in your Team-name, team members (1 – 5 members are allowed), indicate the team contact person. </w:t>
       </w:r>
     </w:p>
     <w:p>
@@ -113,134 +53,30 @@
           <w:bCs/>
           <w:lang w:val="en-US"/>
         </w:rPr>
-        <w:t xml:space="preserve">NB </w:t>
-      </w:r>
-      <w:r>
+        <w:t>NB Each team member should individually submit the completed pdf of this document to Brightspace.</w:t>
+      </w:r>
+    </w:p>
+    <w:p>
+      <w:pPr>
+        <w:jc w:val="both"/>
         <w:rPr>
           <w:b/>
           <w:bCs/>
           <w:lang w:val="en-US"/>
         </w:rPr>
-        <w:t xml:space="preserve">Each </w:t>
-      </w:r>
+      </w:pPr>
       <w:r>
         <w:rPr>
           <w:b/>
           <w:bCs/>
           <w:lang w:val="en-US"/>
         </w:rPr>
-        <w:t xml:space="preserve">team </w:t>
-      </w:r>
-      <w:r>
-        <w:rPr>
-          <w:b/>
-          <w:bCs/>
-          <w:lang w:val="en-US"/>
-        </w:rPr>
-        <w:t xml:space="preserve">member should </w:t>
-      </w:r>
-      <w:r>
-        <w:rPr>
-          <w:b/>
-          <w:bCs/>
-          <w:lang w:val="en-US"/>
-        </w:rPr>
-        <w:t xml:space="preserve">individually </w:t>
-      </w:r>
-      <w:r>
-        <w:rPr>
-          <w:b/>
-          <w:bCs/>
-          <w:lang w:val="en-US"/>
-        </w:rPr>
-        <w:t>submit the</w:t>
-      </w:r>
-      <w:r>
-        <w:rPr>
-          <w:b/>
-          <w:bCs/>
-          <w:lang w:val="en-US"/>
-        </w:rPr>
-        <w:t xml:space="preserve"> completed</w:t>
-      </w:r>
-      <w:r>
-        <w:rPr>
-          <w:b/>
-          <w:bCs/>
-          <w:lang w:val="en-US"/>
-        </w:rPr>
-        <w:t xml:space="preserve"> pdf </w:t>
-      </w:r>
-      <w:r>
-        <w:rPr>
-          <w:b/>
-          <w:bCs/>
-          <w:lang w:val="en-US"/>
-        </w:rPr>
-        <w:t xml:space="preserve">of this document </w:t>
-      </w:r>
-      <w:r>
-        <w:rPr>
-          <w:b/>
-          <w:bCs/>
-          <w:lang w:val="en-US"/>
-        </w:rPr>
-        <w:t>to Brightspace</w:t>
-      </w:r>
-      <w:r>
-        <w:rPr>
-          <w:b/>
-          <w:bCs/>
-          <w:lang w:val="en-US"/>
-        </w:rPr>
-        <w:t>.</w:t>
-      </w:r>
-    </w:p>
-    <w:p>
-      <w:pPr>
-        <w:jc w:val="both"/>
-        <w:rPr>
-          <w:b/>
-          <w:bCs/>
-          <w:lang w:val="en-US"/>
-        </w:rPr>
-      </w:pPr>
-      <w:r>
-        <w:rPr>
-          <w:b/>
-          <w:bCs/>
-          <w:lang w:val="en-US"/>
-        </w:rPr>
-        <w:t>Due date: 1</w:t>
-      </w:r>
-      <w:r>
-        <w:rPr>
-          <w:b/>
-          <w:bCs/>
-          <w:lang w:val="en-US"/>
-        </w:rPr>
-        <w:t>4</w:t>
-      </w:r>
-      <w:r>
-        <w:rPr>
-          <w:b/>
-          <w:bCs/>
-          <w:lang w:val="en-US"/>
-        </w:rPr>
-        <w:t>-3 202</w:t>
-      </w:r>
-      <w:r>
-        <w:rPr>
-          <w:b/>
-          <w:bCs/>
-          <w:lang w:val="en-US"/>
-        </w:rPr>
-        <w:t>4</w:t>
-      </w:r>
-    </w:p>
-    <w:p>
-      <w:pPr>
-        <w:pStyle w:val="1"/>
+        <w:t>Due date: 14-3 2024</w:t>
+      </w:r>
+    </w:p>
+    <w:p>
+      <w:pPr>
+        <w:pStyle w:val="2"/>
         <w:rPr>
           <w:lang w:val="en-US"/>
         </w:rPr>
@@ -253,38 +89,15 @@
       </w:r>
       <w:r>
         <w:rPr>
+          <w:rFonts w:hint="eastAsia"/>
           <w:i/>
           <w:iCs/>
           <w:lang w:val="en-US"/>
         </w:rPr>
-        <w:t xml:space="preserve">give your </w:t>
-      </w:r>
-      <w:proofErr w:type="gramStart"/>
-      <w:r>
-        <w:rPr>
-          <w:i/>
-          <w:iCs/>
-          <w:lang w:val="en-US"/>
-        </w:rPr>
-        <w:t>team</w:t>
-      </w:r>
-      <w:proofErr w:type="gramEnd"/>
-      <w:r>
-        <w:rPr>
-          <w:i/>
-          <w:iCs/>
-          <w:lang w:val="en-US"/>
-        </w:rPr>
-        <w:t xml:space="preserve"> name</w:t>
-      </w:r>
-      <w:r>
-        <w:rPr>
-          <w:i/>
-          <w:iCs/>
-          <w:lang w:val="en-US"/>
-        </w:rPr>
-        <w:t xml:space="preserve"> here</w:t>
-      </w:r>
+        <w:t>BalloBot</w:t>
+      </w:r>
+      <w:bookmarkStart w:id="0" w:name="_GoBack"/>
+      <w:bookmarkEnd w:id="0"/>
     </w:p>
     <w:p>
       <w:pPr>
@@ -295,16 +108,31 @@
     </w:p>
     <w:tbl>
       <w:tblPr>
-        <w:tblStyle w:val="a5"/>
+        <w:tblStyle w:val="5"/>
         <w:tblW w:w="0" w:type="auto"/>
-        <w:tblLook w:val="04A0" w:firstRow="1" w:lastRow="0" w:firstColumn="1" w:lastColumn="0" w:noHBand="0" w:noVBand="1"/>
+        <w:tblInd w:w="0" w:type="dxa"/>
+        <w:tblBorders>
+          <w:top w:val="single" w:color="auto" w:sz="4" w:space="0"/>
+          <w:left w:val="single" w:color="auto" w:sz="4" w:space="0"/>
+          <w:bottom w:val="single" w:color="auto" w:sz="4" w:space="0"/>
+          <w:right w:val="single" w:color="auto" w:sz="4" w:space="0"/>
+          <w:insideH w:val="single" w:color="auto" w:sz="4" w:space="0"/>
+          <w:insideV w:val="single" w:color="auto" w:sz="4" w:space="0"/>
+        </w:tblBorders>
+        <w:tblLayout w:type="autofit"/>
+        <w:tblCellMar>
+          <w:top w:w="0" w:type="dxa"/>
+          <w:left w:w="108" w:type="dxa"/>
+          <w:bottom w:w="0" w:type="dxa"/>
+          <w:right w:w="108" w:type="dxa"/>
+        </w:tblCellMar>
       </w:tblPr>
       <w:tblGrid>
         <w:gridCol w:w="1252"/>
         <w:gridCol w:w="1769"/>
         <w:gridCol w:w="1353"/>
-        <w:gridCol w:w="2960"/>
-        <w:gridCol w:w="1376"/>
+        <w:gridCol w:w="3074"/>
+        <w:gridCol w:w="1440"/>
       </w:tblGrid>
       <w:tr>
         <w:tc>
@@ -313,6 +141,7 @@
           </w:tcPr>
           <w:p>
             <w:pPr>
+              <w:spacing w:after="0" w:line="240" w:lineRule="auto"/>
               <w:rPr>
                 <w:lang w:val="en-US"/>
               </w:rPr>
@@ -331,6 +160,7 @@
           </w:tcPr>
           <w:p>
             <w:pPr>
+              <w:spacing w:after="0" w:line="240" w:lineRule="auto"/>
               <w:rPr>
                 <w:lang w:val="en-US"/>
               </w:rPr>
@@ -349,6 +179,7 @@
           </w:tcPr>
           <w:p>
             <w:pPr>
+              <w:spacing w:after="0" w:line="240" w:lineRule="auto"/>
               <w:rPr>
                 <w:lang w:val="en-US"/>
               </w:rPr>
@@ -367,6 +198,7 @@
           </w:tcPr>
           <w:p>
             <w:pPr>
+              <w:spacing w:after="0" w:line="240" w:lineRule="auto"/>
               <w:rPr>
                 <w:lang w:val="en-US"/>
               </w:rPr>
@@ -385,6 +217,7 @@
           </w:tcPr>
           <w:p>
             <w:pPr>
+              <w:spacing w:after="0" w:line="240" w:lineRule="auto"/>
               <w:rPr>
                 <w:lang w:val="en-US"/>
               </w:rPr>
@@ -405,6 +238,7 @@
           </w:tcPr>
           <w:p>
             <w:pPr>
+              <w:spacing w:after="0" w:line="240" w:lineRule="auto"/>
               <w:rPr>
                 <w:lang w:val="en-US"/>
               </w:rPr>
@@ -423,6 +257,7 @@
           </w:tcPr>
           <w:p>
             <w:pPr>
+              <w:spacing w:after="0" w:line="240" w:lineRule="auto"/>
               <w:rPr>
                 <w:lang w:val="en-US"/>
               </w:rPr>
@@ -442,6 +277,7 @@
           </w:tcPr>
           <w:p>
             <w:pPr>
+              <w:spacing w:after="0" w:line="240" w:lineRule="auto"/>
               <w:rPr>
                 <w:rFonts w:hint="eastAsia"/>
                 <w:lang w:val="en-US" w:eastAsia="zh-CN"/>
@@ -462,6 +298,7 @@
           </w:tcPr>
           <w:p>
             <w:pPr>
+              <w:spacing w:after="0" w:line="240" w:lineRule="auto"/>
               <w:rPr>
                 <w:rFonts w:hint="eastAsia"/>
                 <w:lang w:val="en-US" w:eastAsia="zh-CN"/>
@@ -494,6 +331,7 @@
           </w:tcPr>
           <w:p>
             <w:pPr>
+              <w:spacing w:after="0" w:line="240" w:lineRule="auto"/>
               <w:rPr>
                 <w:lang w:val="en-US"/>
               </w:rPr>
@@ -508,6 +346,7 @@
           </w:tcPr>
           <w:p>
             <w:pPr>
+              <w:spacing w:after="0" w:line="240" w:lineRule="auto"/>
               <w:rPr>
                 <w:lang w:val="en-US"/>
               </w:rPr>
@@ -526,12 +365,12 @@
           </w:tcPr>
           <w:p>
             <w:pPr>
-              <w:rPr>
-                <w:rFonts w:hint="eastAsia"/>
-                <w:lang w:val="en-US" w:eastAsia="zh-CN"/>
-              </w:rPr>
-            </w:pPr>
-            <w:proofErr w:type="spellStart"/>
+              <w:spacing w:after="0" w:line="240" w:lineRule="auto"/>
+              <w:rPr>
+                <w:rFonts w:hint="eastAsia"/>
+                <w:lang w:val="en-US" w:eastAsia="zh-CN"/>
+              </w:rPr>
+            </w:pPr>
             <w:r>
               <w:rPr>
                 <w:rFonts w:hint="eastAsia"/>
@@ -539,7 +378,6 @@
               </w:rPr>
               <w:t>Ruhao</w:t>
             </w:r>
-            <w:proofErr w:type="spellEnd"/>
           </w:p>
         </w:tc>
         <w:tc>
@@ -548,6 +386,7 @@
           </w:tcPr>
           <w:p>
             <w:pPr>
+              <w:spacing w:after="0" w:line="240" w:lineRule="auto"/>
               <w:rPr>
                 <w:rFonts w:hint="eastAsia"/>
                 <w:lang w:val="en-US" w:eastAsia="zh-CN"/>
@@ -568,6 +407,7 @@
           </w:tcPr>
           <w:p>
             <w:pPr>
+              <w:spacing w:after="0" w:line="240" w:lineRule="auto"/>
               <w:rPr>
                 <w:lang w:val="en-US"/>
               </w:rPr>
@@ -586,6 +426,7 @@
           </w:tcPr>
           <w:p>
             <w:pPr>
+              <w:spacing w:after="0" w:line="240" w:lineRule="auto"/>
               <w:rPr>
                 <w:lang w:val="en-US"/>
               </w:rPr>
@@ -600,6 +441,7 @@
           </w:tcPr>
           <w:p>
             <w:pPr>
+              <w:spacing w:after="0" w:line="240" w:lineRule="auto"/>
               <w:rPr>
                 <w:lang w:val="en-US"/>
               </w:rPr>
@@ -618,12 +460,12 @@
           </w:tcPr>
           <w:p>
             <w:pPr>
-              <w:rPr>
-                <w:rFonts w:hint="eastAsia"/>
-                <w:lang w:val="en-US" w:eastAsia="zh-CN"/>
-              </w:rPr>
-            </w:pPr>
-            <w:proofErr w:type="spellStart"/>
+              <w:spacing w:after="0" w:line="240" w:lineRule="auto"/>
+              <w:rPr>
+                <w:rFonts w:hint="eastAsia"/>
+                <w:lang w:val="en-US" w:eastAsia="zh-CN"/>
+              </w:rPr>
+            </w:pPr>
             <w:r>
               <w:rPr>
                 <w:rFonts w:hint="eastAsia"/>
@@ -631,7 +473,6 @@
               </w:rPr>
               <w:t>Suju</w:t>
             </w:r>
-            <w:proofErr w:type="spellEnd"/>
           </w:p>
         </w:tc>
         <w:tc>
@@ -640,6 +481,7 @@
           </w:tcPr>
           <w:p>
             <w:pPr>
+              <w:spacing w:after="0" w:line="240" w:lineRule="auto"/>
               <w:rPr>
                 <w:rFonts w:hint="eastAsia"/>
                 <w:lang w:val="en-US" w:eastAsia="zh-CN"/>
@@ -660,6 +502,7 @@
           </w:tcPr>
           <w:p>
             <w:pPr>
+              <w:spacing w:after="0" w:line="240" w:lineRule="auto"/>
               <w:rPr>
                 <w:lang w:val="en-US"/>
               </w:rPr>
@@ -678,6 +521,7 @@
           </w:tcPr>
           <w:p>
             <w:pPr>
+              <w:spacing w:after="0" w:line="240" w:lineRule="auto"/>
               <w:rPr>
                 <w:lang w:val="en-US"/>
               </w:rPr>
@@ -692,6 +536,7 @@
           </w:tcPr>
           <w:p>
             <w:pPr>
+              <w:spacing w:after="0" w:line="240" w:lineRule="auto"/>
               <w:rPr>
                 <w:lang w:val="en-US"/>
               </w:rPr>
@@ -710,6 +555,7 @@
           </w:tcPr>
           <w:p>
             <w:pPr>
+              <w:spacing w:after="0" w:line="240" w:lineRule="auto"/>
               <w:rPr>
                 <w:rFonts w:hint="eastAsia"/>
                 <w:lang w:val="en-US" w:eastAsia="zh-CN"/>
@@ -730,6 +576,7 @@
           </w:tcPr>
           <w:p>
             <w:pPr>
+              <w:spacing w:after="0" w:line="240" w:lineRule="auto"/>
               <w:rPr>
                 <w:rFonts w:hint="eastAsia"/>
                 <w:lang w:val="en-US" w:eastAsia="zh-CN"/>
@@ -750,6 +597,7 @@
           </w:tcPr>
           <w:p>
             <w:pPr>
+              <w:spacing w:after="0" w:line="240" w:lineRule="auto"/>
               <w:rPr>
                 <w:lang w:val="en-US"/>
               </w:rPr>
@@ -768,6 +616,7 @@
           </w:tcPr>
           <w:p>
             <w:pPr>
+              <w:spacing w:after="0" w:line="240" w:lineRule="auto"/>
               <w:rPr>
                 <w:lang w:val="en-US"/>
               </w:rPr>
@@ -788,6 +637,7 @@
           </w:tcPr>
           <w:p>
             <w:pPr>
+              <w:spacing w:after="0" w:line="240" w:lineRule="auto"/>
               <w:rPr>
                 <w:lang w:val="en-US"/>
               </w:rPr>
@@ -806,6 +656,7 @@
           </w:tcPr>
           <w:p>
             <w:pPr>
+              <w:spacing w:after="0" w:line="240" w:lineRule="auto"/>
               <w:rPr>
                 <w:rFonts w:hint="eastAsia"/>
                 <w:lang w:val="en-US" w:eastAsia="zh-CN"/>
@@ -826,6 +677,7 @@
           </w:tcPr>
           <w:p>
             <w:pPr>
+              <w:spacing w:after="0" w:line="240" w:lineRule="auto"/>
               <w:rPr>
                 <w:rFonts w:hint="eastAsia"/>
                 <w:lang w:val="en-US" w:eastAsia="zh-CN"/>
@@ -846,6 +698,7 @@
           </w:tcPr>
           <w:p>
             <w:pPr>
+              <w:spacing w:after="0" w:line="240" w:lineRule="auto"/>
               <w:rPr>
                 <w:lang w:val="en-US"/>
               </w:rPr>
@@ -864,6 +717,7 @@
           </w:tcPr>
           <w:p>
             <w:pPr>
+              <w:spacing w:after="0" w:line="240" w:lineRule="auto"/>
               <w:rPr>
                 <w:lang w:val="en-US"/>
               </w:rPr>
@@ -897,71 +751,7 @@
           <w:bCs/>
           <w:lang w:val="en-US"/>
         </w:rPr>
-        <w:t xml:space="preserve">Robotics Project Proposals Presentations on Monday </w:t>
-      </w:r>
-      <w:r>
-        <w:rPr>
-          <w:b/>
-          <w:bCs/>
-          <w:lang w:val="en-US"/>
-        </w:rPr>
-        <w:t>18</w:t>
-      </w:r>
-      <w:r>
-        <w:rPr>
-          <w:b/>
-          <w:bCs/>
-          <w:lang w:val="en-US"/>
-        </w:rPr>
-        <w:t>-</w:t>
-      </w:r>
-      <w:r>
-        <w:rPr>
-          <w:b/>
-          <w:bCs/>
-          <w:lang w:val="en-US"/>
-        </w:rPr>
-        <w:t>3</w:t>
-      </w:r>
-      <w:r>
-        <w:rPr>
-          <w:b/>
-          <w:bCs/>
-          <w:lang w:val="en-US"/>
-        </w:rPr>
-        <w:t xml:space="preserve"> and </w:t>
-      </w:r>
-      <w:r>
-        <w:rPr>
-          <w:b/>
-          <w:bCs/>
-          <w:lang w:val="en-US"/>
-        </w:rPr>
-        <w:t>25</w:t>
-      </w:r>
-      <w:r>
-        <w:rPr>
-          <w:b/>
-          <w:bCs/>
-          <w:lang w:val="en-US"/>
-        </w:rPr>
-        <w:t>-3 202</w:t>
-      </w:r>
-      <w:r>
-        <w:rPr>
-          <w:b/>
-          <w:bCs/>
-          <w:lang w:val="en-US"/>
-        </w:rPr>
-        <w:t>4</w:t>
-      </w:r>
-      <w:r>
-        <w:rPr>
-          <w:b/>
-          <w:bCs/>
-          <w:lang w:val="en-US"/>
-        </w:rPr>
-        <w:t>, every team should in principle be able to present at the March 18</w:t>
+        <w:t>Robotics Project Proposals Presentations on Monday 18-3 and 25-3 2024, every team should in principle be able to present at the March 18</w:t>
       </w:r>
       <w:r>
         <w:rPr>
@@ -994,7 +784,6 @@
         </w:rPr>
         <w:t xml:space="preserve">Present your Robotics Project Proposal during a </w:t>
       </w:r>
-      <w:proofErr w:type="gramStart"/>
       <w:r>
         <w:rPr>
           <w:b/>
@@ -1002,36 +791,20 @@
           <w:color w:val="0070C0"/>
           <w:lang w:val="en-US"/>
         </w:rPr>
-        <w:t>5 minute</w:t>
-      </w:r>
-      <w:proofErr w:type="gramEnd"/>
-      <w:r>
-        <w:rPr>
-          <w:b/>
-          <w:bCs/>
+        <w:t>5 minute (max)</w:t>
+      </w:r>
+      <w:r>
+        <w:rPr>
           <w:color w:val="0070C0"/>
           <w:lang w:val="en-US"/>
         </w:rPr>
-        <w:t xml:space="preserve"> (max)</w:t>
-      </w:r>
-      <w:r>
-        <w:rPr>
-          <w:color w:val="0070C0"/>
-          <w:lang w:val="en-US"/>
-        </w:rPr>
         <w:t xml:space="preserve"> </w:t>
       </w:r>
       <w:r>
         <w:rPr>
           <w:lang w:val="en-US"/>
         </w:rPr>
-        <w:t>talk. Clearly state the title of your project, the team members, your goals, how you will pursue them, what are the challenges and what at least can and should be delivered on the demo day on May 1</w:t>
-      </w:r>
-      <w:r>
-        <w:rPr>
-          <w:lang w:val="en-US"/>
-        </w:rPr>
-        <w:t>3</w:t>
+        <w:t>talk. Clearly state the title of your project, the team members, your goals, how you will pursue them, what are the challenges and what at least can and should be delivered on the demo day on May 13</w:t>
       </w:r>
       <w:r>
         <w:rPr>
@@ -1044,19 +817,7 @@
         <w:rPr>
           <w:lang w:val="en-US"/>
         </w:rPr>
-        <w:t xml:space="preserve"> </w:t>
-      </w:r>
-      <w:r>
-        <w:rPr>
-          <w:lang w:val="en-US"/>
-        </w:rPr>
-        <w:t>and May 2</w:t>
-      </w:r>
-      <w:r>
-        <w:rPr>
-          <w:lang w:val="en-US"/>
-        </w:rPr>
-        <w:t>7</w:t>
+        <w:t xml:space="preserve"> and May 27</w:t>
       </w:r>
       <w:r>
         <w:rPr>
@@ -1069,19 +830,7 @@
         <w:rPr>
           <w:lang w:val="en-US"/>
         </w:rPr>
-        <w:t xml:space="preserve"> 202</w:t>
-      </w:r>
-      <w:r>
-        <w:rPr>
-          <w:lang w:val="en-US"/>
-        </w:rPr>
-        <w:t>4</w:t>
-      </w:r>
-      <w:r>
-        <w:rPr>
-          <w:lang w:val="en-US"/>
-        </w:rPr>
-        <w:t>.</w:t>
+        <w:t xml:space="preserve"> 2024.</w:t>
       </w:r>
     </w:p>
     <w:p>
@@ -1114,7 +863,7 @@
     </w:p>
     <w:p>
       <w:pPr>
-        <w:pStyle w:val="a8"/>
+        <w:pStyle w:val="11"/>
         <w:numPr>
           <w:ilvl w:val="0"/>
           <w:numId w:val="1"/>
@@ -1133,7 +882,7 @@
     </w:p>
     <w:p>
       <w:pPr>
-        <w:pStyle w:val="a8"/>
+        <w:pStyle w:val="11"/>
         <w:numPr>
           <w:ilvl w:val="0"/>
           <w:numId w:val="1"/>
@@ -1147,32 +896,19 @@
         <w:rPr>
           <w:lang w:val="en-US"/>
         </w:rPr>
-        <w:t>Goal of the project</w:t>
-      </w:r>
-      <w:r>
-        <w:rPr>
-          <w:lang w:val="en-US"/>
-        </w:rPr>
-        <w:t xml:space="preserve">: what is novel? </w:t>
+        <w:t xml:space="preserve">Goal of the project: what is novel? </w:t>
       </w:r>
       <w:r>
         <w:rPr>
           <w:color w:val="0070C0"/>
           <w:lang w:val="en-US"/>
         </w:rPr>
-        <w:t>Refer to at least one relevant and published research paper!</w:t>
-      </w:r>
-      <w:r>
-        <w:rPr>
-          <w:color w:val="0070C0"/>
-          <w:lang w:val="en-US"/>
-        </w:rPr>
-        <w:t xml:space="preserve"> </w:t>
-      </w:r>
-    </w:p>
-    <w:p>
-      <w:pPr>
-        <w:pStyle w:val="a8"/>
+        <w:t xml:space="preserve">Refer to at least one relevant and published research paper! </w:t>
+      </w:r>
+    </w:p>
+    <w:p>
+      <w:pPr>
+        <w:pStyle w:val="11"/>
         <w:numPr>
           <w:ilvl w:val="0"/>
           <w:numId w:val="1"/>
@@ -1191,7 +927,7 @@
     </w:p>
     <w:p>
       <w:pPr>
-        <w:pStyle w:val="a8"/>
+        <w:pStyle w:val="11"/>
         <w:numPr>
           <w:ilvl w:val="0"/>
           <w:numId w:val="1"/>
@@ -1210,7 +946,7 @@
     </w:p>
     <w:p>
       <w:pPr>
-        <w:pStyle w:val="a8"/>
+        <w:pStyle w:val="11"/>
         <w:numPr>
           <w:ilvl w:val="0"/>
           <w:numId w:val="1"/>
@@ -1224,19 +960,7 @@
         <w:rPr>
           <w:lang w:val="en-US"/>
         </w:rPr>
-        <w:t>What at least can and should be delivered on the demo days on May 15th and May 22nd 202</w:t>
-      </w:r>
-      <w:r>
-        <w:rPr>
-          <w:lang w:val="en-US"/>
-        </w:rPr>
-        <w:t>3</w:t>
-      </w:r>
-      <w:r>
-        <w:rPr>
-          <w:lang w:val="en-US"/>
-        </w:rPr>
-        <w:t>.</w:t>
+        <w:t>What at least can and should be delivered on the demo days on May 15th and May 22nd 2023.</w:t>
       </w:r>
     </w:p>
     <w:p>
@@ -1271,20 +995,70 @@
     <w:sectPr>
       <w:pgSz w:w="11906" w:h="16838"/>
       <w:pgMar w:top="1440" w:right="1440" w:bottom="1440" w:left="1440" w:header="708" w:footer="708" w:gutter="0"/>
-      <w:cols w:space="708"/>
-      <w:docGrid w:linePitch="360"/>
+      <w:cols w:space="708" w:num="1"/>
+      <w:docGrid w:linePitch="360" w:charSpace="0"/>
     </w:sectPr>
   </w:body>
 </w:document>
 </file>
 
+<file path=word/endnotes.xml><?xml version="1.0" encoding="utf-8"?>
+<w:endnotes xmlns:wpc="http://schemas.microsoft.com/office/word/2010/wordprocessingCanvas" xmlns:mc="http://schemas.openxmlformats.org/markup-compatibility/2006" xmlns:o="urn:schemas-microsoft-com:office:office" xmlns:r="http://schemas.openxmlformats.org/officeDocument/2006/relationships" xmlns:m="http://schemas.openxmlformats.org/officeDocument/2006/math" xmlns:v="urn:schemas-microsoft-com:vml" xmlns:wp14="http://schemas.microsoft.com/office/word/2010/wordprocessingDrawing" xmlns:wp="http://schemas.openxmlformats.org/drawingml/2006/wordprocessingDrawing" xmlns:w="http://schemas.openxmlformats.org/wordprocessingml/2006/main" xmlns:w14="http://schemas.microsoft.com/office/word/2010/wordml" xmlns:w15="http://schemas.microsoft.com/office/word/2012/wordml" xmlns:w10="urn:schemas-microsoft-com:office:word" xmlns:wpg="http://schemas.microsoft.com/office/word/2010/wordprocessingGroup" xmlns:wpi="http://schemas.microsoft.com/office/word/2010/wordprocessingInk" xmlns:wne="http://schemas.microsoft.com/office/word/2006/wordml" xmlns:wps="http://schemas.microsoft.com/office/word/2010/wordprocessingShape" xmlns:wpsCustomData="http://www.wps.cn/officeDocument/2013/wpsCustomData" mc:Ignorable="w14 w15 wp14">
+  <w:endnote w:type="separator" w:id="0">
+    <w:p>
+      <w:pPr>
+        <w:spacing w:line="240" w:lineRule="auto"/>
+      </w:pPr>
+      <w:r>
+        <w:separator/>
+      </w:r>
+    </w:p>
+  </w:endnote>
+  <w:endnote w:type="continuationSeparator" w:id="1">
+    <w:p>
+      <w:pPr>
+        <w:spacing w:line="240" w:lineRule="auto"/>
+      </w:pPr>
+      <w:r>
+        <w:continuationSeparator/>
+      </w:r>
+    </w:p>
+  </w:endnote>
+</w:endnotes>
+</file>
+
+<file path=word/footnotes.xml><?xml version="1.0" encoding="utf-8"?>
+<w:footnotes xmlns:wpc="http://schemas.microsoft.com/office/word/2010/wordprocessingCanvas" xmlns:mc="http://schemas.openxmlformats.org/markup-compatibility/2006" xmlns:o="urn:schemas-microsoft-com:office:office" xmlns:r="http://schemas.openxmlformats.org/officeDocument/2006/relationships" xmlns:m="http://schemas.openxmlformats.org/officeDocument/2006/math" xmlns:v="urn:schemas-microsoft-com:vml" xmlns:wp14="http://schemas.microsoft.com/office/word/2010/wordprocessingDrawing" xmlns:wp="http://schemas.openxmlformats.org/drawingml/2006/wordprocessingDrawing" xmlns:w="http://schemas.openxmlformats.org/wordprocessingml/2006/main" xmlns:w14="http://schemas.microsoft.com/office/word/2010/wordml" xmlns:w15="http://schemas.microsoft.com/office/word/2012/wordml" xmlns:w10="urn:schemas-microsoft-com:office:word" xmlns:wpg="http://schemas.microsoft.com/office/word/2010/wordprocessingGroup" xmlns:wpi="http://schemas.microsoft.com/office/word/2010/wordprocessingInk" xmlns:wne="http://schemas.microsoft.com/office/word/2006/wordml" xmlns:wps="http://schemas.microsoft.com/office/word/2010/wordprocessingShape" xmlns:wpsCustomData="http://www.wps.cn/officeDocument/2013/wpsCustomData" mc:Ignorable="w14 w15 wp14">
+  <w:footnote w:type="separator" w:id="0">
+    <w:p>
+      <w:pPr>
+        <w:spacing w:before="0" w:after="0" w:line="259" w:lineRule="auto"/>
+      </w:pPr>
+      <w:r>
+        <w:separator/>
+      </w:r>
+    </w:p>
+  </w:footnote>
+  <w:footnote w:type="continuationSeparator" w:id="1">
+    <w:p>
+      <w:pPr>
+        <w:spacing w:before="0" w:after="0" w:line="259" w:lineRule="auto"/>
+      </w:pPr>
+      <w:r>
+        <w:continuationSeparator/>
+      </w:r>
+    </w:p>
+  </w:footnote>
+</w:footnotes>
+</file>
+
 <file path=word/numbering.xml><?xml version="1.0" encoding="utf-8"?>
-<w:numbering xmlns:wpc="http://schemas.microsoft.com/office/word/2010/wordprocessingCanvas" xmlns:cx="http://schemas.microsoft.com/office/drawing/2014/chartex" xmlns:cx1="http://schemas.microsoft.com/office/drawing/2015/9/8/chartex" xmlns:cx2="http://schemas.microsoft.com/office/drawing/2015/10/21/chartex" xmlns:cx3="http://schemas.microsoft.com/office/drawing/2016/5/9/chartex" xmlns:cx4="http://schemas.microsoft.com/office/drawing/2016/5/10/chartex" xmlns:cx5="http://schemas.microsoft.com/office/drawing/2016/5/11/chartex" xmlns:cx6="http://schemas.microsoft.com/office/drawing/2016/5/12/chartex" xmlns:cx7="http://schemas.microsoft.com/office/drawing/2016/5/13/chartex" xmlns:cx8="http://schemas.microsoft.com/office/drawing/2016/5/14/chartex" xmlns:mc="http://schemas.openxmlformats.org/markup-compatibility/2006" xmlns:aink="http://schemas.microsoft.com/office/drawing/2016/ink" xmlns:am3d="http://schemas.microsoft.com/office/drawing/2017/model3d" xmlns:o="urn:schemas-microsoft-com:office:office" xmlns:oel="http://schemas.microsoft.com/office/2019/extlst" xmlns:r="http://schemas.openxmlformats.org/officeDocument/2006/relationships" xmlns:m="http://schemas.openxmlformats.org/officeDocument/2006/math" xmlns:v="urn:schemas-microsoft-com:vml" xmlns:wp14="http://schemas.microsoft.com/office/word/2010/wordprocessingDrawing" xmlns:wp="http://schemas.openxmlformats.org/drawingml/2006/wordprocessingDrawing" xmlns:w10="urn:schemas-microsoft-com:office:word" xmlns:w="http://schemas.openxmlformats.org/wordprocessingml/2006/main" xmlns:w14="http://schemas.microsoft.com/office/word/2010/wordml" xmlns:w15="http://schemas.microsoft.com/office/word/2012/wordml" xmlns:w16cex="http://schemas.microsoft.com/office/word/2018/wordml/cex" xmlns:w16cid="http://schemas.microsoft.com/office/word/2016/wordml/cid" xmlns:w16="http://schemas.microsoft.com/office/word/2018/wordml" xmlns:w16sdtdh="http://schemas.microsoft.com/office/word/2020/wordml/sdtdatahash" xmlns:w16se="http://schemas.microsoft.com/office/word/2015/wordml/symex" xmlns:wpg="http://schemas.microsoft.com/office/word/2010/wordprocessingGroup" xmlns:wpi="http://schemas.microsoft.com/office/word/2010/wordprocessingInk" xmlns:wne="http://schemas.microsoft.com/office/word/2006/wordml" xmlns:wps="http://schemas.microsoft.com/office/word/2010/wordprocessingShape" mc:Ignorable="w14 w15 w16se w16cid w16 w16cex w16sdtdh wp14">
-  <w:abstractNum w:abstractNumId="0" w15:restartNumberingAfterBreak="0">
+<w:numbering xmlns:wpc="http://schemas.microsoft.com/office/word/2010/wordprocessingCanvas" xmlns:mc="http://schemas.openxmlformats.org/markup-compatibility/2006" xmlns:o="urn:schemas-microsoft-com:office:office" xmlns:r="http://schemas.openxmlformats.org/officeDocument/2006/relationships" xmlns:m="http://schemas.openxmlformats.org/officeDocument/2006/math" xmlns:v="urn:schemas-microsoft-com:vml" xmlns:wp14="http://schemas.microsoft.com/office/word/2010/wordprocessingDrawing" xmlns:wp="http://schemas.openxmlformats.org/drawingml/2006/wordprocessingDrawing" xmlns:w10="urn:schemas-microsoft-com:office:word" xmlns:w="http://schemas.openxmlformats.org/wordprocessingml/2006/main" xmlns:w14="http://schemas.microsoft.com/office/word/2010/wordml" xmlns:wpg="http://schemas.microsoft.com/office/word/2010/wordprocessingGroup" xmlns:wpi="http://schemas.microsoft.com/office/word/2010/wordprocessingInk" xmlns:wne="http://schemas.microsoft.com/office/word/2006/wordml" xmlns:wps="http://schemas.microsoft.com/office/word/2010/wordprocessingShape" xmlns:wpsCustomData="http://www.wps.cn/officeDocument/2013/wpsCustomData" mc:Ignorable="w14 wp14">
+  <w:abstractNum w:abstractNumId="0">
     <w:nsid w:val="1860514D"/>
-    <w:multiLevelType w:val="hybridMultilevel"/>
-    <w:tmpl w:val="A0D8F06C"/>
-    <w:lvl w:ilvl="0" w:tplc="2000000F">
+    <w:multiLevelType w:val="multilevel"/>
+    <w:tmpl w:val="1860514D"/>
+    <w:lvl w:ilvl="0" w:tentative="0">
       <w:start w:val="1"/>
       <w:numFmt w:val="decimal"/>
       <w:lvlText w:val="%1."/>
@@ -1293,7 +1067,7 @@
         <w:ind w:left="720" w:hanging="360"/>
       </w:pPr>
     </w:lvl>
-    <w:lvl w:ilvl="1" w:tplc="20000019" w:tentative="1">
+    <w:lvl w:ilvl="1" w:tentative="0">
       <w:start w:val="1"/>
       <w:numFmt w:val="lowerLetter"/>
       <w:lvlText w:val="%2."/>
@@ -1302,7 +1076,7 @@
         <w:ind w:left="1440" w:hanging="360"/>
       </w:pPr>
     </w:lvl>
-    <w:lvl w:ilvl="2" w:tplc="2000001B" w:tentative="1">
+    <w:lvl w:ilvl="2" w:tentative="0">
       <w:start w:val="1"/>
       <w:numFmt w:val="lowerRoman"/>
       <w:lvlText w:val="%3."/>
@@ -1311,7 +1085,7 @@
         <w:ind w:left="2160" w:hanging="180"/>
       </w:pPr>
     </w:lvl>
-    <w:lvl w:ilvl="3" w:tplc="2000000F" w:tentative="1">
+    <w:lvl w:ilvl="3" w:tentative="0">
       <w:start w:val="1"/>
       <w:numFmt w:val="decimal"/>
       <w:lvlText w:val="%4."/>
@@ -1320,7 +1094,7 @@
         <w:ind w:left="2880" w:hanging="360"/>
       </w:pPr>
     </w:lvl>
-    <w:lvl w:ilvl="4" w:tplc="20000019" w:tentative="1">
+    <w:lvl w:ilvl="4" w:tentative="0">
       <w:start w:val="1"/>
       <w:numFmt w:val="lowerLetter"/>
       <w:lvlText w:val="%5."/>
@@ -1329,7 +1103,7 @@
         <w:ind w:left="3600" w:hanging="360"/>
       </w:pPr>
     </w:lvl>
-    <w:lvl w:ilvl="5" w:tplc="2000001B" w:tentative="1">
+    <w:lvl w:ilvl="5" w:tentative="0">
       <w:start w:val="1"/>
       <w:numFmt w:val="lowerRoman"/>
       <w:lvlText w:val="%6."/>
@@ -1338,7 +1112,7 @@
         <w:ind w:left="4320" w:hanging="180"/>
       </w:pPr>
     </w:lvl>
-    <w:lvl w:ilvl="6" w:tplc="2000000F" w:tentative="1">
+    <w:lvl w:ilvl="6" w:tentative="0">
       <w:start w:val="1"/>
       <w:numFmt w:val="decimal"/>
       <w:lvlText w:val="%7."/>
@@ -1347,7 +1121,7 @@
         <w:ind w:left="5040" w:hanging="360"/>
       </w:pPr>
     </w:lvl>
-    <w:lvl w:ilvl="7" w:tplc="20000019" w:tentative="1">
+    <w:lvl w:ilvl="7" w:tentative="0">
       <w:start w:val="1"/>
       <w:numFmt w:val="lowerLetter"/>
       <w:lvlText w:val="%8."/>
@@ -1356,7 +1130,7 @@
         <w:ind w:left="5760" w:hanging="360"/>
       </w:pPr>
     </w:lvl>
-    <w:lvl w:ilvl="8" w:tplc="2000001B" w:tentative="1">
+    <w:lvl w:ilvl="8" w:tentative="0">
       <w:start w:val="1"/>
       <w:numFmt w:val="lowerRoman"/>
       <w:lvlText w:val="%9."/>
@@ -1366,419 +1140,294 @@
       </w:pPr>
     </w:lvl>
   </w:abstractNum>
-  <w:num w:numId="1" w16cid:durableId="936327695">
+  <w:num w:numId="1">
     <w:abstractNumId w:val="0"/>
   </w:num>
 </w:numbering>
 </file>
 
 <file path=word/styles.xml><?xml version="1.0" encoding="utf-8"?>
-<w:styles xmlns:mc="http://schemas.openxmlformats.org/markup-compatibility/2006" xmlns:r="http://schemas.openxmlformats.org/officeDocument/2006/relationships" xmlns:w="http://schemas.openxmlformats.org/wordprocessingml/2006/main" xmlns:w14="http://schemas.microsoft.com/office/word/2010/wordml" xmlns:w15="http://schemas.microsoft.com/office/word/2012/wordml" xmlns:w16cex="http://schemas.microsoft.com/office/word/2018/wordml/cex" xmlns:w16cid="http://schemas.microsoft.com/office/word/2016/wordml/cid" xmlns:w16="http://schemas.microsoft.com/office/word/2018/wordml" xmlns:w16sdtdh="http://schemas.microsoft.com/office/word/2020/wordml/sdtdatahash" xmlns:w16se="http://schemas.microsoft.com/office/word/2015/wordml/symex" mc:Ignorable="w14 w15 w16se w16cid w16 w16cex w16sdtdh">
+<w:styles xmlns:mc="http://schemas.openxmlformats.org/markup-compatibility/2006" xmlns:o="urn:schemas-microsoft-com:office:office" xmlns:r="http://schemas.openxmlformats.org/officeDocument/2006/relationships" xmlns:m="http://schemas.openxmlformats.org/officeDocument/2006/math" xmlns:v="urn:schemas-microsoft-com:vml" xmlns:w="http://schemas.openxmlformats.org/wordprocessingml/2006/main" xmlns:w14="http://schemas.microsoft.com/office/word/2010/wordml" xmlns:w10="urn:schemas-microsoft-com:office:word" xmlns:sl="http://schemas.openxmlformats.org/schemaLibrary/2006/main" xmlns:wpsCustomData="http://www.wps.cn/officeDocument/2013/wpsCustomData" mc:Ignorable="w14">
   <w:docDefaults>
     <w:rPrDefault>
       <w:rPr>
-        <w:rFonts w:asciiTheme="minorHAnsi" w:eastAsiaTheme="minorEastAsia" w:hAnsiTheme="minorHAnsi" w:cstheme="minorBidi"/>
-        <w:sz w:val="22"/>
-        <w:szCs w:val="22"/>
-        <w:lang w:eastAsia="en-US" w:bidi="ar-SA"/>
+        <w:rFonts w:asciiTheme="minorHAnsi" w:hAnsiTheme="minorHAnsi" w:eastAsiaTheme="minorEastAsia" w:cstheme="minorBidi"/>
       </w:rPr>
     </w:rPrDefault>
-    <w:pPrDefault>
-      <w:pPr>
-        <w:spacing w:after="160" w:line="259" w:lineRule="auto"/>
-      </w:pPr>
-    </w:pPrDefault>
+    <w:pPrDefault/>
   </w:docDefaults>
-  <w:latentStyles w:defLockedState="0" w:defUIPriority="99" w:defSemiHidden="0" w:defUnhideWhenUsed="0" w:defQFormat="0" w:count="376">
-    <w:lsdException w:name="Normal" w:uiPriority="0" w:qFormat="1"/>
-    <w:lsdException w:name="heading 1" w:uiPriority="9" w:qFormat="1"/>
-    <w:lsdException w:name="heading 2" w:semiHidden="1" w:uiPriority="9" w:unhideWhenUsed="1" w:qFormat="1"/>
-    <w:lsdException w:name="heading 3" w:semiHidden="1" w:uiPriority="9" w:unhideWhenUsed="1" w:qFormat="1"/>
-    <w:lsdException w:name="heading 4" w:semiHidden="1" w:uiPriority="9" w:unhideWhenUsed="1" w:qFormat="1"/>
-    <w:lsdException w:name="heading 5" w:semiHidden="1" w:uiPriority="9" w:unhideWhenUsed="1" w:qFormat="1"/>
-    <w:lsdException w:name="heading 6" w:semiHidden="1" w:uiPriority="9" w:unhideWhenUsed="1" w:qFormat="1"/>
-    <w:lsdException w:name="heading 7" w:semiHidden="1" w:uiPriority="9" w:unhideWhenUsed="1" w:qFormat="1"/>
-    <w:lsdException w:name="heading 8" w:semiHidden="1" w:uiPriority="9" w:unhideWhenUsed="1" w:qFormat="1"/>
-    <w:lsdException w:name="heading 9" w:semiHidden="1" w:uiPriority="9" w:unhideWhenUsed="1" w:qFormat="1"/>
-    <w:lsdException w:name="index 1" w:semiHidden="1" w:unhideWhenUsed="1"/>
-    <w:lsdException w:name="index 2" w:semiHidden="1" w:unhideWhenUsed="1"/>
-    <w:lsdException w:name="index 3" w:semiHidden="1" w:unhideWhenUsed="1"/>
-    <w:lsdException w:name="index 4" w:semiHidden="1" w:unhideWhenUsed="1"/>
-    <w:lsdException w:name="index 5" w:semiHidden="1" w:unhideWhenUsed="1"/>
-    <w:lsdException w:name="index 6" w:semiHidden="1" w:unhideWhenUsed="1"/>
-    <w:lsdException w:name="index 7" w:semiHidden="1" w:unhideWhenUsed="1"/>
-    <w:lsdException w:name="index 8" w:semiHidden="1" w:unhideWhenUsed="1"/>
-    <w:lsdException w:name="index 9" w:semiHidden="1" w:unhideWhenUsed="1"/>
-    <w:lsdException w:name="toc 1" w:semiHidden="1" w:uiPriority="39" w:unhideWhenUsed="1"/>
-    <w:lsdException w:name="toc 2" w:semiHidden="1" w:uiPriority="39" w:unhideWhenUsed="1"/>
-    <w:lsdException w:name="toc 3" w:semiHidden="1" w:uiPriority="39" w:unhideWhenUsed="1"/>
-    <w:lsdException w:name="toc 4" w:semiHidden="1" w:uiPriority="39" w:unhideWhenUsed="1"/>
-    <w:lsdException w:name="toc 5" w:semiHidden="1" w:uiPriority="39" w:unhideWhenUsed="1"/>
-    <w:lsdException w:name="toc 6" w:semiHidden="1" w:uiPriority="39" w:unhideWhenUsed="1"/>
-    <w:lsdException w:name="toc 7" w:semiHidden="1" w:uiPriority="39" w:unhideWhenUsed="1"/>
-    <w:lsdException w:name="toc 8" w:semiHidden="1" w:uiPriority="39" w:unhideWhenUsed="1"/>
-    <w:lsdException w:name="toc 9" w:semiHidden="1" w:uiPriority="39" w:unhideWhenUsed="1"/>
-    <w:lsdException w:name="Normal Indent" w:semiHidden="1" w:unhideWhenUsed="1"/>
-    <w:lsdException w:name="footnote text" w:semiHidden="1" w:unhideWhenUsed="1"/>
-    <w:lsdException w:name="annotation text" w:semiHidden="1" w:unhideWhenUsed="1"/>
-    <w:lsdException w:name="header" w:semiHidden="1" w:unhideWhenUsed="1"/>
-    <w:lsdException w:name="footer" w:semiHidden="1" w:unhideWhenUsed="1"/>
-    <w:lsdException w:name="index heading" w:semiHidden="1" w:unhideWhenUsed="1"/>
-    <w:lsdException w:name="caption" w:semiHidden="1" w:uiPriority="35" w:unhideWhenUsed="1" w:qFormat="1"/>
-    <w:lsdException w:name="table of figures" w:semiHidden="1" w:unhideWhenUsed="1"/>
-    <w:lsdException w:name="envelope address" w:semiHidden="1" w:unhideWhenUsed="1"/>
-    <w:lsdException w:name="envelope return" w:semiHidden="1" w:unhideWhenUsed="1"/>
-    <w:lsdException w:name="footnote reference" w:semiHidden="1" w:unhideWhenUsed="1"/>
-    <w:lsdException w:name="annotation reference" w:semiHidden="1" w:unhideWhenUsed="1"/>
-    <w:lsdException w:name="line number" w:semiHidden="1" w:unhideWhenUsed="1"/>
-    <w:lsdException w:name="page number" w:semiHidden="1" w:unhideWhenUsed="1"/>
-    <w:lsdException w:name="endnote reference" w:semiHidden="1" w:unhideWhenUsed="1"/>
-    <w:lsdException w:name="endnote text" w:semiHidden="1" w:unhideWhenUsed="1"/>
-    <w:lsdException w:name="table of authorities" w:semiHidden="1" w:unhideWhenUsed="1"/>
-    <w:lsdException w:name="macro" w:semiHidden="1" w:unhideWhenUsed="1"/>
-    <w:lsdException w:name="toa heading" w:semiHidden="1" w:unhideWhenUsed="1"/>
-    <w:lsdException w:name="List" w:semiHidden="1" w:unhideWhenUsed="1"/>
-    <w:lsdException w:name="List Bullet" w:semiHidden="1" w:unhideWhenUsed="1"/>
-    <w:lsdException w:name="List Number" w:semiHidden="1" w:unhideWhenUsed="1"/>
-    <w:lsdException w:name="List 2" w:semiHidden="1" w:unhideWhenUsed="1"/>
-    <w:lsdException w:name="List 3" w:semiHidden="1" w:unhideWhenUsed="1"/>
-    <w:lsdException w:name="List 4" w:semiHidden="1" w:unhideWhenUsed="1"/>
-    <w:lsdException w:name="List 5" w:semiHidden="1" w:unhideWhenUsed="1"/>
-    <w:lsdException w:name="List Bullet 2" w:semiHidden="1" w:unhideWhenUsed="1"/>
-    <w:lsdException w:name="List Bullet 3" w:semiHidden="1" w:unhideWhenUsed="1"/>
-    <w:lsdException w:name="List Bullet 4" w:semiHidden="1" w:unhideWhenUsed="1"/>
-    <w:lsdException w:name="List Bullet 5" w:semiHidden="1" w:unhideWhenUsed="1"/>
-    <w:lsdException w:name="List Number 2" w:semiHidden="1" w:unhideWhenUsed="1"/>
-    <w:lsdException w:name="List Number 3" w:semiHidden="1" w:unhideWhenUsed="1"/>
-    <w:lsdException w:name="List Number 4" w:semiHidden="1" w:unhideWhenUsed="1"/>
-    <w:lsdException w:name="List Number 5" w:semiHidden="1" w:unhideWhenUsed="1"/>
-    <w:lsdException w:name="Title" w:uiPriority="10" w:qFormat="1"/>
-    <w:lsdException w:name="Closing" w:semiHidden="1" w:unhideWhenUsed="1"/>
-    <w:lsdException w:name="Signature" w:semiHidden="1" w:unhideWhenUsed="1"/>
-    <w:lsdException w:name="Default Paragraph Font" w:semiHidden="1" w:uiPriority="1" w:unhideWhenUsed="1"/>
-    <w:lsdException w:name="Body Text" w:semiHidden="1" w:unhideWhenUsed="1"/>
-    <w:lsdException w:name="Body Text Indent" w:semiHidden="1" w:unhideWhenUsed="1"/>
-    <w:lsdException w:name="List Continue" w:semiHidden="1" w:unhideWhenUsed="1"/>
-    <w:lsdException w:name="List Continue 2" w:semiHidden="1" w:unhideWhenUsed="1"/>
-    <w:lsdException w:name="List Continue 3" w:semiHidden="1" w:unhideWhenUsed="1"/>
-    <w:lsdException w:name="List Continue 4" w:semiHidden="1" w:unhideWhenUsed="1"/>
-    <w:lsdException w:name="List Continue 5" w:semiHidden="1" w:unhideWhenUsed="1"/>
-    <w:lsdException w:name="Message Header" w:semiHidden="1" w:unhideWhenUsed="1"/>
-    <w:lsdException w:name="Subtitle" w:uiPriority="11" w:qFormat="1"/>
-    <w:lsdException w:name="Salutation" w:semiHidden="1" w:unhideWhenUsed="1"/>
-    <w:lsdException w:name="Date" w:semiHidden="1" w:unhideWhenUsed="1"/>
-    <w:lsdException w:name="Body Text First Indent" w:semiHidden="1" w:unhideWhenUsed="1"/>
-    <w:lsdException w:name="Body Text First Indent 2" w:semiHidden="1" w:unhideWhenUsed="1"/>
-    <w:lsdException w:name="Note Heading" w:semiHidden="1" w:unhideWhenUsed="1"/>
-    <w:lsdException w:name="Body Text 2" w:semiHidden="1" w:unhideWhenUsed="1"/>
-    <w:lsdException w:name="Body Text 3" w:semiHidden="1" w:unhideWhenUsed="1"/>
-    <w:lsdException w:name="Body Text Indent 2" w:semiHidden="1" w:unhideWhenUsed="1"/>
-    <w:lsdException w:name="Body Text Indent 3" w:semiHidden="1" w:unhideWhenUsed="1"/>
-    <w:lsdException w:name="Block Text" w:semiHidden="1" w:unhideWhenUsed="1"/>
-    <w:lsdException w:name="Hyperlink" w:semiHidden="1" w:unhideWhenUsed="1"/>
-    <w:lsdException w:name="FollowedHyperlink" w:semiHidden="1" w:unhideWhenUsed="1"/>
-    <w:lsdException w:name="Strong" w:uiPriority="22" w:qFormat="1"/>
-    <w:lsdException w:name="Emphasis" w:uiPriority="20" w:qFormat="1"/>
-    <w:lsdException w:name="Document Map" w:semiHidden="1" w:unhideWhenUsed="1"/>
-    <w:lsdException w:name="Plain Text" w:semiHidden="1" w:unhideWhenUsed="1"/>
-    <w:lsdException w:name="E-mail Signature" w:semiHidden="1" w:unhideWhenUsed="1"/>
-    <w:lsdException w:name="HTML Top of Form" w:semiHidden="1" w:unhideWhenUsed="1"/>
-    <w:lsdException w:name="HTML Bottom of Form" w:semiHidden="1" w:unhideWhenUsed="1"/>
-    <w:lsdException w:name="Normal (Web)" w:semiHidden="1" w:unhideWhenUsed="1"/>
-    <w:lsdException w:name="HTML Acronym" w:semiHidden="1" w:unhideWhenUsed="1"/>
-    <w:lsdException w:name="HTML Address" w:semiHidden="1" w:unhideWhenUsed="1"/>
-    <w:lsdException w:name="HTML Cite" w:semiHidden="1" w:unhideWhenUsed="1"/>
-    <w:lsdException w:name="HTML Code" w:semiHidden="1" w:unhideWhenUsed="1"/>
-    <w:lsdException w:name="HTML Definition" w:semiHidden="1" w:unhideWhenUsed="1"/>
-    <w:lsdException w:name="HTML Keyboard" w:semiHidden="1" w:unhideWhenUsed="1"/>
-    <w:lsdException w:name="HTML Preformatted" w:semiHidden="1" w:unhideWhenUsed="1"/>
-    <w:lsdException w:name="HTML Sample" w:semiHidden="1" w:unhideWhenUsed="1"/>
-    <w:lsdException w:name="HTML Typewriter" w:semiHidden="1" w:unhideWhenUsed="1"/>
-    <w:lsdException w:name="HTML Variable" w:semiHidden="1" w:unhideWhenUsed="1"/>
-    <w:lsdException w:name="Normal Table" w:semiHidden="1" w:unhideWhenUsed="1"/>
-    <w:lsdException w:name="annotation subject" w:semiHidden="1" w:unhideWhenUsed="1"/>
-    <w:lsdException w:name="No List" w:semiHidden="1" w:unhideWhenUsed="1"/>
-    <w:lsdException w:name="Outline List 1" w:semiHidden="1" w:unhideWhenUsed="1"/>
-    <w:lsdException w:name="Outline List 2" w:semiHidden="1" w:unhideWhenUsed="1"/>
-    <w:lsdException w:name="Outline List 3" w:semiHidden="1" w:unhideWhenUsed="1"/>
-    <w:lsdException w:name="Table Simple 1" w:semiHidden="1" w:unhideWhenUsed="1"/>
-    <w:lsdException w:name="Table Simple 2" w:semiHidden="1" w:unhideWhenUsed="1"/>
-    <w:lsdException w:name="Table Simple 3" w:semiHidden="1" w:unhideWhenUsed="1"/>
-    <w:lsdException w:name="Table Classic 1" w:semiHidden="1" w:unhideWhenUsed="1"/>
-    <w:lsdException w:name="Table Classic 2" w:semiHidden="1" w:unhideWhenUsed="1"/>
-    <w:lsdException w:name="Table Classic 3" w:semiHidden="1" w:unhideWhenUsed="1"/>
-    <w:lsdException w:name="Table Classic 4" w:semiHidden="1" w:unhideWhenUsed="1"/>
-    <w:lsdException w:name="Table Colorful 1" w:semiHidden="1" w:unhideWhenUsed="1"/>
-    <w:lsdException w:name="Table Colorful 2" w:semiHidden="1" w:unhideWhenUsed="1"/>
-    <w:lsdException w:name="Table Colorful 3" w:semiHidden="1" w:unhideWhenUsed="1"/>
-    <w:lsdException w:name="Table Columns 1" w:semiHidden="1" w:unhideWhenUsed="1"/>
-    <w:lsdException w:name="Table Columns 2" w:semiHidden="1" w:unhideWhenUsed="1"/>
-    <w:lsdException w:name="Table Columns 3" w:semiHidden="1" w:unhideWhenUsed="1"/>
-    <w:lsdException w:name="Table Columns 4" w:semiHidden="1" w:unhideWhenUsed="1"/>
-    <w:lsdException w:name="Table Columns 5" w:semiHidden="1" w:unhideWhenUsed="1"/>
-    <w:lsdException w:name="Table Grid 1" w:semiHidden="1" w:unhideWhenUsed="1"/>
-    <w:lsdException w:name="Table Grid 2" w:semiHidden="1" w:unhideWhenUsed="1"/>
-    <w:lsdException w:name="Table Grid 3" w:semiHidden="1" w:unhideWhenUsed="1"/>
-    <w:lsdException w:name="Table Grid 4" w:semiHidden="1" w:unhideWhenUsed="1"/>
-    <w:lsdException w:name="Table Grid 5" w:semiHidden="1" w:unhideWhenUsed="1"/>
-    <w:lsdException w:name="Table Grid 6" w:semiHidden="1" w:unhideWhenUsed="1"/>
-    <w:lsdException w:name="Table Grid 7" w:semiHidden="1" w:unhideWhenUsed="1"/>
-    <w:lsdException w:name="Table Grid 8" w:semiHidden="1" w:unhideWhenUsed="1"/>
-    <w:lsdException w:name="Table List 1" w:semiHidden="1" w:unhideWhenUsed="1"/>
-    <w:lsdException w:name="Table List 2" w:semiHidden="1" w:unhideWhenUsed="1"/>
-    <w:lsdException w:name="Table List 3" w:semiHidden="1" w:unhideWhenUsed="1"/>
-    <w:lsdException w:name="Table List 4" w:semiHidden="1" w:unhideWhenUsed="1"/>
-    <w:lsdException w:name="Table List 5" w:semiHidden="1" w:unhideWhenUsed="1"/>
-    <w:lsdException w:name="Table List 6" w:semiHidden="1" w:unhideWhenUsed="1"/>
-    <w:lsdException w:name="Table List 7" w:semiHidden="1" w:unhideWhenUsed="1"/>
-    <w:lsdException w:name="Table List 8" w:semiHidden="1" w:unhideWhenUsed="1"/>
-    <w:lsdException w:name="Table 3D effects 1" w:semiHidden="1" w:unhideWhenUsed="1"/>
-    <w:lsdException w:name="Table 3D effects 2" w:semiHidden="1" w:unhideWhenUsed="1"/>
-    <w:lsdException w:name="Table 3D effects 3" w:semiHidden="1" w:unhideWhenUsed="1"/>
-    <w:lsdException w:name="Table Contemporary" w:semiHidden="1" w:unhideWhenUsed="1"/>
-    <w:lsdException w:name="Table Elegant" w:semiHidden="1" w:unhideWhenUsed="1"/>
-    <w:lsdException w:name="Table Professional" w:semiHidden="1" w:unhideWhenUsed="1"/>
-    <w:lsdException w:name="Table Subtle 1" w:semiHidden="1" w:unhideWhenUsed="1"/>
-    <w:lsdException w:name="Table Subtle 2" w:semiHidden="1" w:unhideWhenUsed="1"/>
-    <w:lsdException w:name="Table Web 1" w:semiHidden="1" w:unhideWhenUsed="1"/>
-    <w:lsdException w:name="Table Web 2" w:semiHidden="1" w:unhideWhenUsed="1"/>
-    <w:lsdException w:name="Table Web 3" w:semiHidden="1" w:unhideWhenUsed="1"/>
-    <w:lsdException w:name="Balloon Text" w:semiHidden="1" w:unhideWhenUsed="1"/>
-    <w:lsdException w:name="Table Grid" w:uiPriority="39"/>
-    <w:lsdException w:name="Table Theme" w:semiHidden="1" w:unhideWhenUsed="1"/>
-    <w:lsdException w:name="Placeholder Text" w:semiHidden="1"/>
-    <w:lsdException w:name="No Spacing" w:uiPriority="1" w:qFormat="1"/>
-    <w:lsdException w:name="Light Shading" w:uiPriority="60"/>
-    <w:lsdException w:name="Light List" w:uiPriority="61"/>
-    <w:lsdException w:name="Light Grid" w:uiPriority="62"/>
-    <w:lsdException w:name="Medium Shading 1" w:uiPriority="63"/>
-    <w:lsdException w:name="Medium Shading 2" w:uiPriority="64"/>
-    <w:lsdException w:name="Medium List 1" w:uiPriority="65"/>
-    <w:lsdException w:name="Medium List 2" w:uiPriority="66"/>
-    <w:lsdException w:name="Medium Grid 1" w:uiPriority="67"/>
-    <w:lsdException w:name="Medium Grid 2" w:uiPriority="68"/>
-    <w:lsdException w:name="Medium Grid 3" w:uiPriority="69"/>
-    <w:lsdException w:name="Dark List" w:uiPriority="70"/>
-    <w:lsdException w:name="Colorful Shading" w:uiPriority="71"/>
-    <w:lsdException w:name="Colorful List" w:uiPriority="72"/>
-    <w:lsdException w:name="Colorful Grid" w:uiPriority="73"/>
-    <w:lsdException w:name="Light Shading Accent 1" w:uiPriority="60"/>
-    <w:lsdException w:name="Light List Accent 1" w:uiPriority="61"/>
-    <w:lsdException w:name="Light Grid Accent 1" w:uiPriority="62"/>
-    <w:lsdException w:name="Medium Shading 1 Accent 1" w:uiPriority="63"/>
-    <w:lsdException w:name="Medium Shading 2 Accent 1" w:uiPriority="64"/>
-    <w:lsdException w:name="Medium List 1 Accent 1" w:uiPriority="65"/>
-    <w:lsdException w:name="Revision" w:semiHidden="1"/>
-    <w:lsdException w:name="List Paragraph" w:uiPriority="34" w:qFormat="1"/>
-    <w:lsdException w:name="Quote" w:uiPriority="29" w:qFormat="1"/>
-    <w:lsdException w:name="Intense Quote" w:uiPriority="30" w:qFormat="1"/>
-    <w:lsdException w:name="Medium List 2 Accent 1" w:uiPriority="66"/>
-    <w:lsdException w:name="Medium Grid 1 Accent 1" w:uiPriority="67"/>
-    <w:lsdException w:name="Medium Grid 2 Accent 1" w:uiPriority="68"/>
-    <w:lsdException w:name="Medium Grid 3 Accent 1" w:uiPriority="69"/>
-    <w:lsdException w:name="Dark List Accent 1" w:uiPriority="70"/>
-    <w:lsdException w:name="Colorful Shading Accent 1" w:uiPriority="71"/>
-    <w:lsdException w:name="Colorful List Accent 1" w:uiPriority="72"/>
-    <w:lsdException w:name="Colorful Grid Accent 1" w:uiPriority="73"/>
-    <w:lsdException w:name="Light Shading Accent 2" w:uiPriority="60"/>
-    <w:lsdException w:name="Light List Accent 2" w:uiPriority="61"/>
-    <w:lsdException w:name="Light Grid Accent 2" w:uiPriority="62"/>
-    <w:lsdException w:name="Medium Shading 1 Accent 2" w:uiPriority="63"/>
-    <w:lsdException w:name="Medium Shading 2 Accent 2" w:uiPriority="64"/>
-    <w:lsdException w:name="Medium List 1 Accent 2" w:uiPriority="65"/>
-    <w:lsdException w:name="Medium List 2 Accent 2" w:uiPriority="66"/>
-    <w:lsdException w:name="Medium Grid 1 Accent 2" w:uiPriority="67"/>
-    <w:lsdException w:name="Medium Grid 2 Accent 2" w:uiPriority="68"/>
-    <w:lsdException w:name="Medium Grid 3 Accent 2" w:uiPriority="69"/>
-    <w:lsdException w:name="Dark List Accent 2" w:uiPriority="70"/>
-    <w:lsdException w:name="Colorful Shading Accent 2" w:uiPriority="71"/>
-    <w:lsdException w:name="Colorful List Accent 2" w:uiPriority="72"/>
-    <w:lsdException w:name="Colorful Grid Accent 2" w:uiPriority="73"/>
-    <w:lsdException w:name="Light Shading Accent 3" w:uiPriority="60"/>
-    <w:lsdException w:name="Light List Accent 3" w:uiPriority="61"/>
-    <w:lsdException w:name="Light Grid Accent 3" w:uiPriority="62"/>
-    <w:lsdException w:name="Medium Shading 1 Accent 3" w:uiPriority="63"/>
-    <w:lsdException w:name="Medium Shading 2 Accent 3" w:uiPriority="64"/>
-    <w:lsdException w:name="Medium List 1 Accent 3" w:uiPriority="65"/>
-    <w:lsdException w:name="Medium List 2 Accent 3" w:uiPriority="66"/>
-    <w:lsdException w:name="Medium Grid 1 Accent 3" w:uiPriority="67"/>
-    <w:lsdException w:name="Medium Grid 2 Accent 3" w:uiPriority="68"/>
-    <w:lsdException w:name="Medium Grid 3 Accent 3" w:uiPriority="69"/>
-    <w:lsdException w:name="Dark List Accent 3" w:uiPriority="70"/>
-    <w:lsdException w:name="Colorful Shading Accent 3" w:uiPriority="71"/>
-    <w:lsdException w:name="Colorful List Accent 3" w:uiPriority="72"/>
-    <w:lsdException w:name="Colorful Grid Accent 3" w:uiPriority="73"/>
-    <w:lsdException w:name="Light Shading Accent 4" w:uiPriority="60"/>
-    <w:lsdException w:name="Light List Accent 4" w:uiPriority="61"/>
-    <w:lsdException w:name="Light Grid Accent 4" w:uiPriority="62"/>
-    <w:lsdException w:name="Medium Shading 1 Accent 4" w:uiPriority="63"/>
-    <w:lsdException w:name="Medium Shading 2 Accent 4" w:uiPriority="64"/>
-    <w:lsdException w:name="Medium List 1 Accent 4" w:uiPriority="65"/>
-    <w:lsdException w:name="Medium List 2 Accent 4" w:uiPriority="66"/>
-    <w:lsdException w:name="Medium Grid 1 Accent 4" w:uiPriority="67"/>
-    <w:lsdException w:name="Medium Grid 2 Accent 4" w:uiPriority="68"/>
-    <w:lsdException w:name="Medium Grid 3 Accent 4" w:uiPriority="69"/>
-    <w:lsdException w:name="Dark List Accent 4" w:uiPriority="70"/>
-    <w:lsdException w:name="Colorful Shading Accent 4" w:uiPriority="71"/>
-    <w:lsdException w:name="Colorful List Accent 4" w:uiPriority="72"/>
-    <w:lsdException w:name="Colorful Grid Accent 4" w:uiPriority="73"/>
-    <w:lsdException w:name="Light Shading Accent 5" w:uiPriority="60"/>
-    <w:lsdException w:name="Light List Accent 5" w:uiPriority="61"/>
-    <w:lsdException w:name="Light Grid Accent 5" w:uiPriority="62"/>
-    <w:lsdException w:name="Medium Shading 1 Accent 5" w:uiPriority="63"/>
-    <w:lsdException w:name="Medium Shading 2 Accent 5" w:uiPriority="64"/>
-    <w:lsdException w:name="Medium List 1 Accent 5" w:uiPriority="65"/>
-    <w:lsdException w:name="Medium List 2 Accent 5" w:uiPriority="66"/>
-    <w:lsdException w:name="Medium Grid 1 Accent 5" w:uiPriority="67"/>
-    <w:lsdException w:name="Medium Grid 2 Accent 5" w:uiPriority="68"/>
-    <w:lsdException w:name="Medium Grid 3 Accent 5" w:uiPriority="69"/>
-    <w:lsdException w:name="Dark List Accent 5" w:uiPriority="70"/>
-    <w:lsdException w:name="Colorful Shading Accent 5" w:uiPriority="71"/>
-    <w:lsdException w:name="Colorful List Accent 5" w:uiPriority="72"/>
-    <w:lsdException w:name="Colorful Grid Accent 5" w:uiPriority="73"/>
-    <w:lsdException w:name="Light Shading Accent 6" w:uiPriority="60"/>
-    <w:lsdException w:name="Light List Accent 6" w:uiPriority="61"/>
-    <w:lsdException w:name="Light Grid Accent 6" w:uiPriority="62"/>
-    <w:lsdException w:name="Medium Shading 1 Accent 6" w:uiPriority="63"/>
-    <w:lsdException w:name="Medium Shading 2 Accent 6" w:uiPriority="64"/>
-    <w:lsdException w:name="Medium List 1 Accent 6" w:uiPriority="65"/>
-    <w:lsdException w:name="Medium List 2 Accent 6" w:uiPriority="66"/>
-    <w:lsdException w:name="Medium Grid 1 Accent 6" w:uiPriority="67"/>
-    <w:lsdException w:name="Medium Grid 2 Accent 6" w:uiPriority="68"/>
-    <w:lsdException w:name="Medium Grid 3 Accent 6" w:uiPriority="69"/>
-    <w:lsdException w:name="Dark List Accent 6" w:uiPriority="70"/>
-    <w:lsdException w:name="Colorful Shading Accent 6" w:uiPriority="71"/>
-    <w:lsdException w:name="Colorful List Accent 6" w:uiPriority="72"/>
-    <w:lsdException w:name="Colorful Grid Accent 6" w:uiPriority="73"/>
-    <w:lsdException w:name="Subtle Emphasis" w:uiPriority="19" w:qFormat="1"/>
-    <w:lsdException w:name="Intense Emphasis" w:uiPriority="21" w:qFormat="1"/>
-    <w:lsdException w:name="Subtle Reference" w:uiPriority="31" w:qFormat="1"/>
-    <w:lsdException w:name="Intense Reference" w:uiPriority="32" w:qFormat="1"/>
-    <w:lsdException w:name="Book Title" w:uiPriority="33" w:qFormat="1"/>
-    <w:lsdException w:name="Bibliography" w:semiHidden="1" w:uiPriority="37" w:unhideWhenUsed="1"/>
-    <w:lsdException w:name="TOC Heading" w:semiHidden="1" w:uiPriority="39" w:unhideWhenUsed="1" w:qFormat="1"/>
-    <w:lsdException w:name="Plain Table 1" w:uiPriority="41"/>
-    <w:lsdException w:name="Plain Table 2" w:uiPriority="42"/>
-    <w:lsdException w:name="Plain Table 3" w:uiPriority="43"/>
-    <w:lsdException w:name="Plain Table 4" w:uiPriority="44"/>
-    <w:lsdException w:name="Plain Table 5" w:uiPriority="45"/>
-    <w:lsdException w:name="Grid Table Light" w:uiPriority="40"/>
-    <w:lsdException w:name="Grid Table 1 Light" w:uiPriority="46"/>
-    <w:lsdException w:name="Grid Table 2" w:uiPriority="47"/>
-    <w:lsdException w:name="Grid Table 3" w:uiPriority="48"/>
-    <w:lsdException w:name="Grid Table 4" w:uiPriority="49"/>
-    <w:lsdException w:name="Grid Table 5 Dark" w:uiPriority="50"/>
-    <w:lsdException w:name="Grid Table 6 Colorful" w:uiPriority="51"/>
-    <w:lsdException w:name="Grid Table 7 Colorful" w:uiPriority="52"/>
-    <w:lsdException w:name="Grid Table 1 Light Accent 1" w:uiPriority="46"/>
-    <w:lsdException w:name="Grid Table 2 Accent 1" w:uiPriority="47"/>
-    <w:lsdException w:name="Grid Table 3 Accent 1" w:uiPriority="48"/>
-    <w:lsdException w:name="Grid Table 4 Accent 1" w:uiPriority="49"/>
-    <w:lsdException w:name="Grid Table 5 Dark Accent 1" w:uiPriority="50"/>
-    <w:lsdException w:name="Grid Table 6 Colorful Accent 1" w:uiPriority="51"/>
-    <w:lsdException w:name="Grid Table 7 Colorful Accent 1" w:uiPriority="52"/>
-    <w:lsdException w:name="Grid Table 1 Light Accent 2" w:uiPriority="46"/>
-    <w:lsdException w:name="Grid Table 2 Accent 2" w:uiPriority="47"/>
-    <w:lsdException w:name="Grid Table 3 Accent 2" w:uiPriority="48"/>
-    <w:lsdException w:name="Grid Table 4 Accent 2" w:uiPriority="49"/>
-    <w:lsdException w:name="Grid Table 5 Dark Accent 2" w:uiPriority="50"/>
-    <w:lsdException w:name="Grid Table 6 Colorful Accent 2" w:uiPriority="51"/>
-    <w:lsdException w:name="Grid Table 7 Colorful Accent 2" w:uiPriority="52"/>
-    <w:lsdException w:name="Grid Table 1 Light Accent 3" w:uiPriority="46"/>
-    <w:lsdException w:name="Grid Table 2 Accent 3" w:uiPriority="47"/>
-    <w:lsdException w:name="Grid Table 3 Accent 3" w:uiPriority="48"/>
-    <w:lsdException w:name="Grid Table 4 Accent 3" w:uiPriority="49"/>
-    <w:lsdException w:name="Grid Table 5 Dark Accent 3" w:uiPriority="50"/>
-    <w:lsdException w:name="Grid Table 6 Colorful Accent 3" w:uiPriority="51"/>
-    <w:lsdException w:name="Grid Table 7 Colorful Accent 3" w:uiPriority="52"/>
-    <w:lsdException w:name="Grid Table 1 Light Accent 4" w:uiPriority="46"/>
-    <w:lsdException w:name="Grid Table 2 Accent 4" w:uiPriority="47"/>
-    <w:lsdException w:name="Grid Table 3 Accent 4" w:uiPriority="48"/>
-    <w:lsdException w:name="Grid Table 4 Accent 4" w:uiPriority="49"/>
-    <w:lsdException w:name="Grid Table 5 Dark Accent 4" w:uiPriority="50"/>
-    <w:lsdException w:name="Grid Table 6 Colorful Accent 4" w:uiPriority="51"/>
-    <w:lsdException w:name="Grid Table 7 Colorful Accent 4" w:uiPriority="52"/>
-    <w:lsdException w:name="Grid Table 1 Light Accent 5" w:uiPriority="46"/>
-    <w:lsdException w:name="Grid Table 2 Accent 5" w:uiPriority="47"/>
-    <w:lsdException w:name="Grid Table 3 Accent 5" w:uiPriority="48"/>
-    <w:lsdException w:name="Grid Table 4 Accent 5" w:uiPriority="49"/>
-    <w:lsdException w:name="Grid Table 5 Dark Accent 5" w:uiPriority="50"/>
-    <w:lsdException w:name="Grid Table 6 Colorful Accent 5" w:uiPriority="51"/>
-    <w:lsdException w:name="Grid Table 7 Colorful Accent 5" w:uiPriority="52"/>
-    <w:lsdException w:name="Grid Table 1 Light Accent 6" w:uiPriority="46"/>
-    <w:lsdException w:name="Grid Table 2 Accent 6" w:uiPriority="47"/>
-    <w:lsdException w:name="Grid Table 3 Accent 6" w:uiPriority="48"/>
-    <w:lsdException w:name="Grid Table 4 Accent 6" w:uiPriority="49"/>
-    <w:lsdException w:name="Grid Table 5 Dark Accent 6" w:uiPriority="50"/>
-    <w:lsdException w:name="Grid Table 6 Colorful Accent 6" w:uiPriority="51"/>
-    <w:lsdException w:name="Grid Table 7 Colorful Accent 6" w:uiPriority="52"/>
-    <w:lsdException w:name="List Table 1 Light" w:uiPriority="46"/>
-    <w:lsdException w:name="List Table 2" w:uiPriority="47"/>
-    <w:lsdException w:name="List Table 3" w:uiPriority="48"/>
-    <w:lsdException w:name="List Table 4" w:uiPriority="49"/>
-    <w:lsdException w:name="List Table 5 Dark" w:uiPriority="50"/>
-    <w:lsdException w:name="List Table 6 Colorful" w:uiPriority="51"/>
-    <w:lsdException w:name="List Table 7 Colorful" w:uiPriority="52"/>
-    <w:lsdException w:name="List Table 1 Light Accent 1" w:uiPriority="46"/>
-    <w:lsdException w:name="List Table 2 Accent 1" w:uiPriority="47"/>
-    <w:lsdException w:name="List Table 3 Accent 1" w:uiPriority="48"/>
-    <w:lsdException w:name="List Table 4 Accent 1" w:uiPriority="49"/>
-    <w:lsdException w:name="List Table 5 Dark Accent 1" w:uiPriority="50"/>
-    <w:lsdException w:name="List Table 6 Colorful Accent 1" w:uiPriority="51"/>
-    <w:lsdException w:name="List Table 7 Colorful Accent 1" w:uiPriority="52"/>
-    <w:lsdException w:name="List Table 1 Light Accent 2" w:uiPriority="46"/>
-    <w:lsdException w:name="List Table 2 Accent 2" w:uiPriority="47"/>
-    <w:lsdException w:name="List Table 3 Accent 2" w:uiPriority="48"/>
-    <w:lsdException w:name="List Table 4 Accent 2" w:uiPriority="49"/>
-    <w:lsdException w:name="List Table 5 Dark Accent 2" w:uiPriority="50"/>
-    <w:lsdException w:name="List Table 6 Colorful Accent 2" w:uiPriority="51"/>
-    <w:lsdException w:name="List Table 7 Colorful Accent 2" w:uiPriority="52"/>
-    <w:lsdException w:name="List Table 1 Light Accent 3" w:uiPriority="46"/>
-    <w:lsdException w:name="List Table 2 Accent 3" w:uiPriority="47"/>
-    <w:lsdException w:name="List Table 3 Accent 3" w:uiPriority="48"/>
-    <w:lsdException w:name="List Table 4 Accent 3" w:uiPriority="49"/>
-    <w:lsdException w:name="List Table 5 Dark Accent 3" w:uiPriority="50"/>
-    <w:lsdException w:name="List Table 6 Colorful Accent 3" w:uiPriority="51"/>
-    <w:lsdException w:name="List Table 7 Colorful Accent 3" w:uiPriority="52"/>
-    <w:lsdException w:name="List Table 1 Light Accent 4" w:uiPriority="46"/>
-    <w:lsdException w:name="List Table 2 Accent 4" w:uiPriority="47"/>
-    <w:lsdException w:name="List Table 3 Accent 4" w:uiPriority="48"/>
-    <w:lsdException w:name="List Table 4 Accent 4" w:uiPriority="49"/>
-    <w:lsdException w:name="List Table 5 Dark Accent 4" w:uiPriority="50"/>
-    <w:lsdException w:name="List Table 6 Colorful Accent 4" w:uiPriority="51"/>
-    <w:lsdException w:name="List Table 7 Colorful Accent 4" w:uiPriority="52"/>
-    <w:lsdException w:name="List Table 1 Light Accent 5" w:uiPriority="46"/>
-    <w:lsdException w:name="List Table 2 Accent 5" w:uiPriority="47"/>
-    <w:lsdException w:name="List Table 3 Accent 5" w:uiPriority="48"/>
-    <w:lsdException w:name="List Table 4 Accent 5" w:uiPriority="49"/>
-    <w:lsdException w:name="List Table 5 Dark Accent 5" w:uiPriority="50"/>
-    <w:lsdException w:name="List Table 6 Colorful Accent 5" w:uiPriority="51"/>
-    <w:lsdException w:name="List Table 7 Colorful Accent 5" w:uiPriority="52"/>
-    <w:lsdException w:name="List Table 1 Light Accent 6" w:uiPriority="46"/>
-    <w:lsdException w:name="List Table 2 Accent 6" w:uiPriority="47"/>
-    <w:lsdException w:name="List Table 3 Accent 6" w:uiPriority="48"/>
-    <w:lsdException w:name="List Table 4 Accent 6" w:uiPriority="49"/>
-    <w:lsdException w:name="List Table 5 Dark Accent 6" w:uiPriority="50"/>
-    <w:lsdException w:name="List Table 6 Colorful Accent 6" w:uiPriority="51"/>
-    <w:lsdException w:name="List Table 7 Colorful Accent 6" w:uiPriority="52"/>
-    <w:lsdException w:name="Mention" w:semiHidden="1" w:unhideWhenUsed="1"/>
-    <w:lsdException w:name="Smart Hyperlink" w:semiHidden="1" w:unhideWhenUsed="1"/>
-    <w:lsdException w:name="Hashtag" w:semiHidden="1" w:unhideWhenUsed="1"/>
-    <w:lsdException w:name="Unresolved Mention" w:semiHidden="1" w:unhideWhenUsed="1"/>
-    <w:lsdException w:name="Smart Link" w:semiHidden="1" w:unhideWhenUsed="1"/>
+  <w:latentStyles w:count="260" w:defQFormat="0" w:defUnhideWhenUsed="1" w:defSemiHidden="1" w:defUIPriority="99" w:defLockedState="0">
+    <w:lsdException w:qFormat="1" w:unhideWhenUsed="0" w:uiPriority="0" w:semiHidden="0" w:name="Normal"/>
+    <w:lsdException w:qFormat="1" w:unhideWhenUsed="0" w:uiPriority="9" w:semiHidden="0" w:name="heading 1"/>
+    <w:lsdException w:qFormat="1" w:uiPriority="9" w:name="heading 2"/>
+    <w:lsdException w:qFormat="1" w:uiPriority="9" w:name="heading 3"/>
+    <w:lsdException w:qFormat="1" w:uiPriority="9" w:name="heading 4"/>
+    <w:lsdException w:qFormat="1" w:uiPriority="9" w:name="heading 5"/>
+    <w:lsdException w:qFormat="1" w:uiPriority="9" w:name="heading 6"/>
+    <w:lsdException w:qFormat="1" w:uiPriority="9" w:name="heading 7"/>
+    <w:lsdException w:qFormat="1" w:uiPriority="9" w:name="heading 8"/>
+    <w:lsdException w:qFormat="1" w:uiPriority="9" w:name="heading 9"/>
+    <w:lsdException w:uiPriority="99" w:name="index 1"/>
+    <w:lsdException w:uiPriority="99" w:name="index 2"/>
+    <w:lsdException w:uiPriority="99" w:name="index 3"/>
+    <w:lsdException w:uiPriority="99" w:name="index 4"/>
+    <w:lsdException w:uiPriority="99" w:name="index 5"/>
+    <w:lsdException w:uiPriority="99" w:name="index 6"/>
+    <w:lsdException w:uiPriority="99" w:name="index 7"/>
+    <w:lsdException w:uiPriority="99" w:name="index 8"/>
+    <w:lsdException w:uiPriority="99" w:name="index 9"/>
+    <w:lsdException w:uiPriority="39" w:name="toc 1"/>
+    <w:lsdException w:uiPriority="39" w:name="toc 2"/>
+    <w:lsdException w:uiPriority="39" w:name="toc 3"/>
+    <w:lsdException w:uiPriority="39" w:name="toc 4"/>
+    <w:lsdException w:uiPriority="39" w:name="toc 5"/>
+    <w:lsdException w:uiPriority="39" w:name="toc 6"/>
+    <w:lsdException w:uiPriority="39" w:name="toc 7"/>
+    <w:lsdException w:uiPriority="39" w:name="toc 8"/>
+    <w:lsdException w:uiPriority="39" w:name="toc 9"/>
+    <w:lsdException w:uiPriority="99" w:name="Normal Indent"/>
+    <w:lsdException w:uiPriority="99" w:name="footnote text"/>
+    <w:lsdException w:uiPriority="99" w:name="annotation text"/>
+    <w:lsdException w:uiPriority="99" w:name="header"/>
+    <w:lsdException w:uiPriority="99" w:name="footer"/>
+    <w:lsdException w:uiPriority="99" w:name="index heading"/>
+    <w:lsdException w:qFormat="1" w:uiPriority="35" w:name="caption"/>
+    <w:lsdException w:uiPriority="99" w:name="table of figures"/>
+    <w:lsdException w:uiPriority="99" w:name="envelope address"/>
+    <w:lsdException w:uiPriority="99" w:name="envelope return"/>
+    <w:lsdException w:uiPriority="99" w:name="footnote reference"/>
+    <w:lsdException w:uiPriority="99" w:name="annotation reference"/>
+    <w:lsdException w:uiPriority="99" w:name="line number"/>
+    <w:lsdException w:uiPriority="99" w:name="page number"/>
+    <w:lsdException w:uiPriority="99" w:name="endnote reference"/>
+    <w:lsdException w:uiPriority="99" w:name="endnote text"/>
+    <w:lsdException w:uiPriority="99" w:name="table of authorities"/>
+    <w:lsdException w:uiPriority="99" w:name="macro"/>
+    <w:lsdException w:uiPriority="99" w:name="toa heading"/>
+    <w:lsdException w:uiPriority="99" w:name="List"/>
+    <w:lsdException w:uiPriority="99" w:name="List Bullet"/>
+    <w:lsdException w:uiPriority="99" w:name="List Number"/>
+    <w:lsdException w:uiPriority="99" w:name="List 2"/>
+    <w:lsdException w:uiPriority="99" w:name="List 3"/>
+    <w:lsdException w:uiPriority="99" w:name="List 4"/>
+    <w:lsdException w:uiPriority="99" w:name="List 5"/>
+    <w:lsdException w:uiPriority="99" w:name="List Bullet 2"/>
+    <w:lsdException w:uiPriority="99" w:name="List Bullet 3"/>
+    <w:lsdException w:uiPriority="99" w:name="List Bullet 4"/>
+    <w:lsdException w:uiPriority="99" w:name="List Bullet 5"/>
+    <w:lsdException w:uiPriority="99" w:name="List Number 2"/>
+    <w:lsdException w:uiPriority="99" w:name="List Number 3"/>
+    <w:lsdException w:uiPriority="99" w:name="List Number 4"/>
+    <w:lsdException w:uiPriority="99" w:name="List Number 5"/>
+    <w:lsdException w:qFormat="1" w:unhideWhenUsed="0" w:uiPriority="10" w:semiHidden="0" w:name="Title"/>
+    <w:lsdException w:uiPriority="99" w:name="Closing"/>
+    <w:lsdException w:uiPriority="99" w:name="Signature"/>
+    <w:lsdException w:uiPriority="1" w:name="Default Paragraph Font"/>
+    <w:lsdException w:uiPriority="99" w:name="Body Text"/>
+    <w:lsdException w:uiPriority="99" w:name="Body Text Indent"/>
+    <w:lsdException w:uiPriority="99" w:name="List Continue"/>
+    <w:lsdException w:uiPriority="99" w:name="List Continue 2"/>
+    <w:lsdException w:uiPriority="99" w:name="List Continue 3"/>
+    <w:lsdException w:uiPriority="99" w:name="List Continue 4"/>
+    <w:lsdException w:uiPriority="99" w:name="List Continue 5"/>
+    <w:lsdException w:uiPriority="99" w:name="Message Header"/>
+    <w:lsdException w:qFormat="1" w:unhideWhenUsed="0" w:uiPriority="11" w:semiHidden="0" w:name="Subtitle"/>
+    <w:lsdException w:uiPriority="99" w:name="Salutation"/>
+    <w:lsdException w:uiPriority="99" w:name="Date"/>
+    <w:lsdException w:uiPriority="99" w:name="Body Text First Indent"/>
+    <w:lsdException w:uiPriority="99" w:name="Body Text First Indent 2"/>
+    <w:lsdException w:uiPriority="99" w:name="Note Heading"/>
+    <w:lsdException w:uiPriority="99" w:name="Body Text 2"/>
+    <w:lsdException w:uiPriority="99" w:name="Body Text 3"/>
+    <w:lsdException w:uiPriority="99" w:name="Body Text Indent 2"/>
+    <w:lsdException w:uiPriority="99" w:name="Body Text Indent 3"/>
+    <w:lsdException w:uiPriority="99" w:name="Block Text"/>
+    <w:lsdException w:uiPriority="99" w:semiHidden="0" w:name="Hyperlink"/>
+    <w:lsdException w:uiPriority="99" w:name="FollowedHyperlink"/>
+    <w:lsdException w:qFormat="1" w:unhideWhenUsed="0" w:uiPriority="22" w:semiHidden="0" w:name="Strong"/>
+    <w:lsdException w:qFormat="1" w:unhideWhenUsed="0" w:uiPriority="20" w:semiHidden="0" w:name="Emphasis"/>
+    <w:lsdException w:uiPriority="99" w:name="Document Map"/>
+    <w:lsdException w:uiPriority="99" w:name="Plain Text"/>
+    <w:lsdException w:uiPriority="99" w:name="E-mail Signature"/>
+    <w:lsdException w:uiPriority="99" w:name="Normal (Web)"/>
+    <w:lsdException w:uiPriority="99" w:name="HTML Acronym"/>
+    <w:lsdException w:uiPriority="99" w:name="HTML Address"/>
+    <w:lsdException w:uiPriority="99" w:name="HTML Cite"/>
+    <w:lsdException w:uiPriority="99" w:name="HTML Code"/>
+    <w:lsdException w:uiPriority="99" w:name="HTML Definition"/>
+    <w:lsdException w:uiPriority="99" w:name="HTML Keyboard"/>
+    <w:lsdException w:uiPriority="99" w:name="HTML Preformatted"/>
+    <w:lsdException w:uiPriority="99" w:name="HTML Sample"/>
+    <w:lsdException w:uiPriority="99" w:name="HTML Typewriter"/>
+    <w:lsdException w:uiPriority="99" w:name="HTML Variable"/>
+    <w:lsdException w:uiPriority="99" w:name="Normal Table"/>
+    <w:lsdException w:uiPriority="99" w:name="annotation subject"/>
+    <w:lsdException w:uiPriority="99" w:name="Table Simple 1"/>
+    <w:lsdException w:uiPriority="99" w:name="Table Simple 2"/>
+    <w:lsdException w:uiPriority="99" w:name="Table Simple 3"/>
+    <w:lsdException w:uiPriority="99" w:name="Table Classic 1"/>
+    <w:lsdException w:uiPriority="99" w:name="Table Classic 2"/>
+    <w:lsdException w:uiPriority="99" w:name="Table Classic 3"/>
+    <w:lsdException w:uiPriority="99" w:name="Table Classic 4"/>
+    <w:lsdException w:uiPriority="99" w:name="Table Colorful 1"/>
+    <w:lsdException w:uiPriority="99" w:name="Table Colorful 2"/>
+    <w:lsdException w:uiPriority="99" w:name="Table Colorful 3"/>
+    <w:lsdException w:uiPriority="99" w:name="Table Columns 1"/>
+    <w:lsdException w:uiPriority="99" w:name="Table Columns 2"/>
+    <w:lsdException w:uiPriority="99" w:name="Table Columns 3"/>
+    <w:lsdException w:uiPriority="99" w:name="Table Columns 4"/>
+    <w:lsdException w:uiPriority="99" w:name="Table Columns 5"/>
+    <w:lsdException w:uiPriority="99" w:name="Table Grid 1"/>
+    <w:lsdException w:uiPriority="99" w:name="Table Grid 2"/>
+    <w:lsdException w:uiPriority="99" w:name="Table Grid 3"/>
+    <w:lsdException w:uiPriority="99" w:name="Table Grid 4"/>
+    <w:lsdException w:uiPriority="99" w:name="Table Grid 5"/>
+    <w:lsdException w:uiPriority="99" w:name="Table Grid 6"/>
+    <w:lsdException w:uiPriority="99" w:name="Table Grid 7"/>
+    <w:lsdException w:uiPriority="99" w:name="Table Grid 8"/>
+    <w:lsdException w:uiPriority="99" w:name="Table List 1"/>
+    <w:lsdException w:uiPriority="99" w:name="Table List 2"/>
+    <w:lsdException w:uiPriority="99" w:name="Table List 3"/>
+    <w:lsdException w:uiPriority="99" w:name="Table List 4"/>
+    <w:lsdException w:uiPriority="99" w:name="Table List 5"/>
+    <w:lsdException w:uiPriority="99" w:name="Table List 6"/>
+    <w:lsdException w:uiPriority="99" w:name="Table List 7"/>
+    <w:lsdException w:uiPriority="99" w:name="Table List 8"/>
+    <w:lsdException w:uiPriority="99" w:name="Table 3D effects 1"/>
+    <w:lsdException w:uiPriority="99" w:name="Table 3D effects 2"/>
+    <w:lsdException w:uiPriority="99" w:name="Table 3D effects 3"/>
+    <w:lsdException w:uiPriority="99" w:name="Table Contemporary"/>
+    <w:lsdException w:uiPriority="99" w:name="Table Elegant"/>
+    <w:lsdException w:uiPriority="99" w:name="Table Professional"/>
+    <w:lsdException w:uiPriority="99" w:name="Table Subtle 1"/>
+    <w:lsdException w:uiPriority="99" w:name="Table Subtle 2"/>
+    <w:lsdException w:uiPriority="99" w:name="Table Web 1"/>
+    <w:lsdException w:uiPriority="99" w:name="Table Web 2"/>
+    <w:lsdException w:uiPriority="99" w:name="Table Web 3"/>
+    <w:lsdException w:uiPriority="99" w:name="Balloon Text"/>
+    <w:lsdException w:unhideWhenUsed="0" w:uiPriority="39" w:semiHidden="0" w:name="Table Grid"/>
+    <w:lsdException w:uiPriority="99" w:name="Table Theme"/>
+    <w:lsdException w:unhideWhenUsed="0" w:uiPriority="60" w:semiHidden="0" w:name="Light Shading"/>
+    <w:lsdException w:unhideWhenUsed="0" w:uiPriority="61" w:semiHidden="0" w:name="Light List"/>
+    <w:lsdException w:unhideWhenUsed="0" w:uiPriority="62" w:semiHidden="0" w:name="Light Grid"/>
+    <w:lsdException w:unhideWhenUsed="0" w:uiPriority="63" w:semiHidden="0" w:name="Medium Shading 1"/>
+    <w:lsdException w:unhideWhenUsed="0" w:uiPriority="64" w:semiHidden="0" w:name="Medium Shading 2"/>
+    <w:lsdException w:unhideWhenUsed="0" w:uiPriority="65" w:semiHidden="0" w:name="Medium List 1"/>
+    <w:lsdException w:unhideWhenUsed="0" w:uiPriority="66" w:semiHidden="0" w:name="Medium List 2"/>
+    <w:lsdException w:unhideWhenUsed="0" w:uiPriority="67" w:semiHidden="0" w:name="Medium Grid 1"/>
+    <w:lsdException w:unhideWhenUsed="0" w:uiPriority="68" w:semiHidden="0" w:name="Medium Grid 2"/>
+    <w:lsdException w:unhideWhenUsed="0" w:uiPriority="69" w:semiHidden="0" w:name="Medium Grid 3"/>
+    <w:lsdException w:unhideWhenUsed="0" w:uiPriority="70" w:semiHidden="0" w:name="Dark List"/>
+    <w:lsdException w:unhideWhenUsed="0" w:uiPriority="71" w:semiHidden="0" w:name="Colorful Shading"/>
+    <w:lsdException w:unhideWhenUsed="0" w:uiPriority="72" w:semiHidden="0" w:name="Colorful List"/>
+    <w:lsdException w:unhideWhenUsed="0" w:uiPriority="73" w:semiHidden="0" w:name="Colorful Grid"/>
+    <w:lsdException w:unhideWhenUsed="0" w:uiPriority="60" w:semiHidden="0" w:name="Light Shading Accent 1"/>
+    <w:lsdException w:unhideWhenUsed="0" w:uiPriority="61" w:semiHidden="0" w:name="Light List Accent 1"/>
+    <w:lsdException w:unhideWhenUsed="0" w:uiPriority="62" w:semiHidden="0" w:name="Light Grid Accent 1"/>
+    <w:lsdException w:unhideWhenUsed="0" w:uiPriority="63" w:semiHidden="0" w:name="Medium Shading 1 Accent 1"/>
+    <w:lsdException w:unhideWhenUsed="0" w:uiPriority="64" w:semiHidden="0" w:name="Medium Shading 2 Accent 1"/>
+    <w:lsdException w:unhideWhenUsed="0" w:uiPriority="65" w:semiHidden="0" w:name="Medium List 1 Accent 1"/>
+    <w:lsdException w:qFormat="1" w:unhideWhenUsed="0" w:uiPriority="34" w:semiHidden="0" w:name="List Paragraph"/>
+    <w:lsdException w:unhideWhenUsed="0" w:uiPriority="66" w:semiHidden="0" w:name="Medium List 2 Accent 1"/>
+    <w:lsdException w:unhideWhenUsed="0" w:uiPriority="67" w:semiHidden="0" w:name="Medium Grid 1 Accent 1"/>
+    <w:lsdException w:unhideWhenUsed="0" w:uiPriority="68" w:semiHidden="0" w:name="Medium Grid 2 Accent 1"/>
+    <w:lsdException w:unhideWhenUsed="0" w:uiPriority="69" w:semiHidden="0" w:name="Medium Grid 3 Accent 1"/>
+    <w:lsdException w:unhideWhenUsed="0" w:uiPriority="70" w:semiHidden="0" w:name="Dark List Accent 1"/>
+    <w:lsdException w:unhideWhenUsed="0" w:uiPriority="71" w:semiHidden="0" w:name="Colorful Shading Accent 1"/>
+    <w:lsdException w:unhideWhenUsed="0" w:uiPriority="72" w:semiHidden="0" w:name="Colorful List Accent 1"/>
+    <w:lsdException w:unhideWhenUsed="0" w:uiPriority="73" w:semiHidden="0" w:name="Colorful Grid Accent 1"/>
+    <w:lsdException w:unhideWhenUsed="0" w:uiPriority="60" w:semiHidden="0" w:name="Light Shading Accent 2"/>
+    <w:lsdException w:unhideWhenUsed="0" w:uiPriority="61" w:semiHidden="0" w:name="Light List Accent 2"/>
+    <w:lsdException w:unhideWhenUsed="0" w:uiPriority="62" w:semiHidden="0" w:name="Light Grid Accent 2"/>
+    <w:lsdException w:unhideWhenUsed="0" w:uiPriority="63" w:semiHidden="0" w:name="Medium Shading 1 Accent 2"/>
+    <w:lsdException w:unhideWhenUsed="0" w:uiPriority="64" w:semiHidden="0" w:name="Medium Shading 2 Accent 2"/>
+    <w:lsdException w:unhideWhenUsed="0" w:uiPriority="65" w:semiHidden="0" w:name="Medium List 1 Accent 2"/>
+    <w:lsdException w:unhideWhenUsed="0" w:uiPriority="66" w:semiHidden="0" w:name="Medium List 2 Accent 2"/>
+    <w:lsdException w:unhideWhenUsed="0" w:uiPriority="67" w:semiHidden="0" w:name="Medium Grid 1 Accent 2"/>
+    <w:lsdException w:unhideWhenUsed="0" w:uiPriority="68" w:semiHidden="0" w:name="Medium Grid 2 Accent 2"/>
+    <w:lsdException w:unhideWhenUsed="0" w:uiPriority="69" w:semiHidden="0" w:name="Medium Grid 3 Accent 2"/>
+    <w:lsdException w:unhideWhenUsed="0" w:uiPriority="70" w:semiHidden="0" w:name="Dark List Accent 2"/>
+    <w:lsdException w:unhideWhenUsed="0" w:uiPriority="71" w:semiHidden="0" w:name="Colorful Shading Accent 2"/>
+    <w:lsdException w:unhideWhenUsed="0" w:uiPriority="72" w:semiHidden="0" w:name="Colorful List Accent 2"/>
+    <w:lsdException w:unhideWhenUsed="0" w:uiPriority="73" w:semiHidden="0" w:name="Colorful Grid Accent 2"/>
+    <w:lsdException w:unhideWhenUsed="0" w:uiPriority="60" w:semiHidden="0" w:name="Light Shading Accent 3"/>
+    <w:lsdException w:unhideWhenUsed="0" w:uiPriority="61" w:semiHidden="0" w:name="Light List Accent 3"/>
+    <w:lsdException w:unhideWhenUsed="0" w:uiPriority="62" w:semiHidden="0" w:name="Light Grid Accent 3"/>
+    <w:lsdException w:unhideWhenUsed="0" w:uiPriority="63" w:semiHidden="0" w:name="Medium Shading 1 Accent 3"/>
+    <w:lsdException w:unhideWhenUsed="0" w:uiPriority="64" w:semiHidden="0" w:name="Medium Shading 2 Accent 3"/>
+    <w:lsdException w:unhideWhenUsed="0" w:uiPriority="65" w:semiHidden="0" w:name="Medium List 1 Accent 3"/>
+    <w:lsdException w:unhideWhenUsed="0" w:uiPriority="66" w:semiHidden="0" w:name="Medium List 2 Accent 3"/>
+    <w:lsdException w:unhideWhenUsed="0" w:uiPriority="67" w:semiHidden="0" w:name="Medium Grid 1 Accent 3"/>
+    <w:lsdException w:unhideWhenUsed="0" w:uiPriority="68" w:semiHidden="0" w:name="Medium Grid 2 Accent 3"/>
+    <w:lsdException w:unhideWhenUsed="0" w:uiPriority="69" w:semiHidden="0" w:name="Medium Grid 3 Accent 3"/>
+    <w:lsdException w:unhideWhenUsed="0" w:uiPriority="70" w:semiHidden="0" w:name="Dark List Accent 3"/>
+    <w:lsdException w:unhideWhenUsed="0" w:uiPriority="71" w:semiHidden="0" w:name="Colorful Shading Accent 3"/>
+    <w:lsdException w:unhideWhenUsed="0" w:uiPriority="72" w:semiHidden="0" w:name="Colorful List Accent 3"/>
+    <w:lsdException w:unhideWhenUsed="0" w:uiPriority="73" w:semiHidden="0" w:name="Colorful Grid Accent 3"/>
+    <w:lsdException w:unhideWhenUsed="0" w:uiPriority="60" w:semiHidden="0" w:name="Light Shading Accent 4"/>
+    <w:lsdException w:unhideWhenUsed="0" w:uiPriority="61" w:semiHidden="0" w:name="Light List Accent 4"/>
+    <w:lsdException w:unhideWhenUsed="0" w:uiPriority="62" w:semiHidden="0" w:name="Light Grid Accent 4"/>
+    <w:lsdException w:unhideWhenUsed="0" w:uiPriority="63" w:semiHidden="0" w:name="Medium Shading 1 Accent 4"/>
+    <w:lsdException w:unhideWhenUsed="0" w:uiPriority="64" w:semiHidden="0" w:name="Medium Shading 2 Accent 4"/>
+    <w:lsdException w:unhideWhenUsed="0" w:uiPriority="65" w:semiHidden="0" w:name="Medium List 1 Accent 4"/>
+    <w:lsdException w:unhideWhenUsed="0" w:uiPriority="66" w:semiHidden="0" w:name="Medium List 2 Accent 4"/>
+    <w:lsdException w:unhideWhenUsed="0" w:uiPriority="67" w:semiHidden="0" w:name="Medium Grid 1 Accent 4"/>
+    <w:lsdException w:unhideWhenUsed="0" w:uiPriority="68" w:semiHidden="0" w:name="Medium Grid 2 Accent 4"/>
+    <w:lsdException w:unhideWhenUsed="0" w:uiPriority="69" w:semiHidden="0" w:name="Medium Grid 3 Accent 4"/>
+    <w:lsdException w:unhideWhenUsed="0" w:uiPriority="70" w:semiHidden="0" w:name="Dark List Accent 4"/>
+    <w:lsdException w:unhideWhenUsed="0" w:uiPriority="71" w:semiHidden="0" w:name="Colorful Shading Accent 4"/>
+    <w:lsdException w:unhideWhenUsed="0" w:uiPriority="72" w:semiHidden="0" w:name="Colorful List Accent 4"/>
+    <w:lsdException w:unhideWhenUsed="0" w:uiPriority="73" w:semiHidden="0" w:name="Colorful Grid Accent 4"/>
+    <w:lsdException w:unhideWhenUsed="0" w:uiPriority="60" w:semiHidden="0" w:name="Light Shading Accent 5"/>
+    <w:lsdException w:unhideWhenUsed="0" w:uiPriority="61" w:semiHidden="0" w:name="Light List Accent 5"/>
+    <w:lsdException w:unhideWhenUsed="0" w:uiPriority="62" w:semiHidden="0" w:name="Light Grid Accent 5"/>
+    <w:lsdException w:unhideWhenUsed="0" w:uiPriority="63" w:semiHidden="0" w:name="Medium Shading 1 Accent 5"/>
+    <w:lsdException w:unhideWhenUsed="0" w:uiPriority="64" w:semiHidden="0" w:name="Medium Shading 2 Accent 5"/>
+    <w:lsdException w:unhideWhenUsed="0" w:uiPriority="65" w:semiHidden="0" w:name="Medium List 1 Accent 5"/>
+    <w:lsdException w:unhideWhenUsed="0" w:uiPriority="66" w:semiHidden="0" w:name="Medium List 2 Accent 5"/>
+    <w:lsdException w:unhideWhenUsed="0" w:uiPriority="67" w:semiHidden="0" w:name="Medium Grid 1 Accent 5"/>
+    <w:lsdException w:unhideWhenUsed="0" w:uiPriority="68" w:semiHidden="0" w:name="Medium Grid 2 Accent 5"/>
+    <w:lsdException w:unhideWhenUsed="0" w:uiPriority="69" w:semiHidden="0" w:name="Medium Grid 3 Accent 5"/>
+    <w:lsdException w:unhideWhenUsed="0" w:uiPriority="70" w:semiHidden="0" w:name="Dark List Accent 5"/>
+    <w:lsdException w:unhideWhenUsed="0" w:uiPriority="71" w:semiHidden="0" w:name="Colorful Shading Accent 5"/>
+    <w:lsdException w:unhideWhenUsed="0" w:uiPriority="72" w:semiHidden="0" w:name="Colorful List Accent 5"/>
+    <w:lsdException w:unhideWhenUsed="0" w:uiPriority="73" w:semiHidden="0" w:name="Colorful Grid Accent 5"/>
+    <w:lsdException w:unhideWhenUsed="0" w:uiPriority="60" w:semiHidden="0" w:name="Light Shading Accent 6"/>
+    <w:lsdException w:unhideWhenUsed="0" w:uiPriority="61" w:semiHidden="0" w:name="Light List Accent 6"/>
+    <w:lsdException w:unhideWhenUsed="0" w:uiPriority="62" w:semiHidden="0" w:name="Light Grid Accent 6"/>
+    <w:lsdException w:unhideWhenUsed="0" w:uiPriority="63" w:semiHidden="0" w:name="Medium Shading 1 Accent 6"/>
+    <w:lsdException w:unhideWhenUsed="0" w:uiPriority="64" w:semiHidden="0" w:name="Medium Shading 2 Accent 6"/>
+    <w:lsdException w:unhideWhenUsed="0" w:uiPriority="65" w:semiHidden="0" w:name="Medium List 1 Accent 6"/>
+    <w:lsdException w:unhideWhenUsed="0" w:uiPriority="66" w:semiHidden="0" w:name="Medium List 2 Accent 6"/>
+    <w:lsdException w:unhideWhenUsed="0" w:uiPriority="67" w:semiHidden="0" w:name="Medium Grid 1 Accent 6"/>
+    <w:lsdException w:unhideWhenUsed="0" w:uiPriority="68" w:semiHidden="0" w:name="Medium Grid 2 Accent 6"/>
+    <w:lsdException w:unhideWhenUsed="0" w:uiPriority="69" w:semiHidden="0" w:name="Medium Grid 3 Accent 6"/>
+    <w:lsdException w:unhideWhenUsed="0" w:uiPriority="70" w:semiHidden="0" w:name="Dark List Accent 6"/>
+    <w:lsdException w:unhideWhenUsed="0" w:uiPriority="71" w:semiHidden="0" w:name="Colorful Shading Accent 6"/>
+    <w:lsdException w:unhideWhenUsed="0" w:uiPriority="72" w:semiHidden="0" w:name="Colorful List Accent 6"/>
+    <w:lsdException w:unhideWhenUsed="0" w:uiPriority="73" w:semiHidden="0" w:name="Colorful Grid Accent 6"/>
   </w:latentStyles>
-  <w:style w:type="paragraph" w:default="1" w:styleId="a">
+  <w:style w:type="paragraph" w:default="1" w:styleId="1">
     <w:name w:val="Normal"/>
     <w:qFormat/>
+    <w:uiPriority w:val="0"/>
+    <w:pPr>
+      <w:spacing w:after="160" w:line="259" w:lineRule="auto"/>
+    </w:pPr>
+    <w:rPr>
+      <w:rFonts w:asciiTheme="minorHAnsi" w:hAnsiTheme="minorHAnsi" w:eastAsiaTheme="minorEastAsia" w:cstheme="minorBidi"/>
+      <w:sz w:val="22"/>
+      <w:szCs w:val="22"/>
+      <w:lang w:eastAsia="en-US" w:bidi="ar-SA"/>
+    </w:rPr>
   </w:style>
-  <w:style w:type="paragraph" w:styleId="1">
+  <w:style w:type="paragraph" w:styleId="2">
     <w:name w:val="heading 1"/>
-    <w:basedOn w:val="a"/>
-    <w:next w:val="a"/>
-    <w:link w:val="10"/>
+    <w:basedOn w:val="1"/>
+    <w:next w:val="1"/>
+    <w:link w:val="9"/>
+    <w:qFormat/>
     <w:uiPriority w:val="9"/>
-    <w:qFormat/>
-    <w:rsid w:val="00FB28C2"/>
     <w:pPr>
       <w:keepNext/>
       <w:keepLines/>
@@ -1786,25 +1435,24 @@
       <w:outlineLvl w:val="0"/>
     </w:pPr>
     <w:rPr>
-      <w:rFonts w:asciiTheme="majorHAnsi" w:eastAsiaTheme="majorEastAsia" w:hAnsiTheme="majorHAnsi" w:cstheme="majorBidi"/>
-      <w:color w:val="2F5496" w:themeColor="accent1" w:themeShade="BF"/>
+      <w:rFonts w:asciiTheme="majorHAnsi" w:hAnsiTheme="majorHAnsi" w:eastAsiaTheme="majorEastAsia" w:cstheme="majorBidi"/>
+      <w:color w:val="2F5597" w:themeColor="accent1" w:themeShade="BF"/>
       <w:sz w:val="32"/>
       <w:szCs w:val="32"/>
     </w:rPr>
   </w:style>
-  <w:style w:type="character" w:default="1" w:styleId="a0">
+  <w:style w:type="character" w:default="1" w:styleId="6">
     <w:name w:val="Default Paragraph Font"/>
-    <w:uiPriority w:val="1"/>
     <w:semiHidden/>
     <w:unhideWhenUsed/>
+    <w:uiPriority w:val="1"/>
   </w:style>
-  <w:style w:type="table" w:default="1" w:styleId="a1">
+  <w:style w:type="table" w:default="1" w:styleId="4">
     <w:name w:val="Normal Table"/>
-    <w:uiPriority w:val="99"/>
     <w:semiHidden/>
     <w:unhideWhenUsed/>
+    <w:uiPriority w:val="99"/>
     <w:tblPr>
-      <w:tblInd w:w="0" w:type="dxa"/>
       <w:tblCellMar>
         <w:top w:w="0" w:type="dxa"/>
         <w:left w:w="108" w:type="dxa"/>
@@ -1813,107 +1461,99 @@
       </w:tblCellMar>
     </w:tblPr>
   </w:style>
-  <w:style w:type="numbering" w:default="1" w:styleId="a2">
-    <w:name w:val="No List"/>
-    <w:uiPriority w:val="99"/>
-    <w:semiHidden/>
-    <w:unhideWhenUsed/>
-  </w:style>
-  <w:style w:type="paragraph" w:styleId="a3">
+  <w:style w:type="paragraph" w:styleId="3">
     <w:name w:val="Title"/>
-    <w:basedOn w:val="a"/>
-    <w:next w:val="a"/>
-    <w:link w:val="a4"/>
+    <w:basedOn w:val="1"/>
+    <w:next w:val="1"/>
+    <w:link w:val="8"/>
+    <w:qFormat/>
     <w:uiPriority w:val="10"/>
-    <w:qFormat/>
-    <w:rsid w:val="00FB28C2"/>
     <w:pPr>
       <w:spacing w:after="0" w:line="240" w:lineRule="auto"/>
       <w:contextualSpacing/>
     </w:pPr>
     <w:rPr>
-      <w:rFonts w:asciiTheme="majorHAnsi" w:eastAsiaTheme="majorEastAsia" w:hAnsiTheme="majorHAnsi" w:cstheme="majorBidi"/>
+      <w:rFonts w:asciiTheme="majorHAnsi" w:hAnsiTheme="majorHAnsi" w:eastAsiaTheme="majorEastAsia" w:cstheme="majorBidi"/>
       <w:spacing w:val="-10"/>
       <w:kern w:val="28"/>
       <w:sz w:val="56"/>
       <w:szCs w:val="56"/>
     </w:rPr>
   </w:style>
-  <w:style w:type="character" w:customStyle="1" w:styleId="a4">
+  <w:style w:type="table" w:styleId="5">
+    <w:name w:val="Table Grid"/>
+    <w:basedOn w:val="4"/>
+    <w:uiPriority w:val="39"/>
+    <w:pPr>
+      <w:spacing w:after="0" w:line="240" w:lineRule="auto"/>
+    </w:pPr>
+    <w:tblPr>
+      <w:tblBorders>
+        <w:top w:val="single" w:color="auto" w:sz="4" w:space="0"/>
+        <w:left w:val="single" w:color="auto" w:sz="4" w:space="0"/>
+        <w:bottom w:val="single" w:color="auto" w:sz="4" w:space="0"/>
+        <w:right w:val="single" w:color="auto" w:sz="4" w:space="0"/>
+        <w:insideH w:val="single" w:color="auto" w:sz="4" w:space="0"/>
+        <w:insideV w:val="single" w:color="auto" w:sz="4" w:space="0"/>
+      </w:tblBorders>
+    </w:tblPr>
+  </w:style>
+  <w:style w:type="character" w:styleId="7">
+    <w:name w:val="Hyperlink"/>
+    <w:basedOn w:val="6"/>
+    <w:unhideWhenUsed/>
+    <w:uiPriority w:val="99"/>
+    <w:rPr>
+      <w:color w:val="0563C1" w:themeColor="hyperlink"/>
+      <w:u w:val="single"/>
+      <w14:textFill>
+        <w14:solidFill>
+          <w14:schemeClr w14:val="hlink"/>
+        </w14:solidFill>
+      </w14:textFill>
+    </w:rPr>
+  </w:style>
+  <w:style w:type="character" w:customStyle="1" w:styleId="8">
     <w:name w:val="标题 字符"/>
-    <w:basedOn w:val="a0"/>
-    <w:link w:val="a3"/>
+    <w:basedOn w:val="6"/>
+    <w:link w:val="3"/>
     <w:uiPriority w:val="10"/>
-    <w:rsid w:val="00FB28C2"/>
     <w:rPr>
-      <w:rFonts w:asciiTheme="majorHAnsi" w:eastAsiaTheme="majorEastAsia" w:hAnsiTheme="majorHAnsi" w:cstheme="majorBidi"/>
+      <w:rFonts w:asciiTheme="majorHAnsi" w:hAnsiTheme="majorHAnsi" w:eastAsiaTheme="majorEastAsia" w:cstheme="majorBidi"/>
       <w:spacing w:val="-10"/>
       <w:kern w:val="28"/>
       <w:sz w:val="56"/>
       <w:szCs w:val="56"/>
     </w:rPr>
   </w:style>
-  <w:style w:type="table" w:styleId="a5">
-    <w:name w:val="Table Grid"/>
-    <w:basedOn w:val="a1"/>
-    <w:uiPriority w:val="39"/>
-    <w:rsid w:val="00FB28C2"/>
-    <w:pPr>
-      <w:spacing w:after="0" w:line="240" w:lineRule="auto"/>
-    </w:pPr>
-    <w:tblPr>
-      <w:tblBorders>
-        <w:top w:val="single" w:sz="4" w:space="0" w:color="auto"/>
-        <w:left w:val="single" w:sz="4" w:space="0" w:color="auto"/>
-        <w:bottom w:val="single" w:sz="4" w:space="0" w:color="auto"/>
-        <w:right w:val="single" w:sz="4" w:space="0" w:color="auto"/>
-        <w:insideH w:val="single" w:sz="4" w:space="0" w:color="auto"/>
-        <w:insideV w:val="single" w:sz="4" w:space="0" w:color="auto"/>
-      </w:tblBorders>
-    </w:tblPr>
-  </w:style>
-  <w:style w:type="character" w:customStyle="1" w:styleId="10">
+  <w:style w:type="character" w:customStyle="1" w:styleId="9">
     <w:name w:val="标题 1 字符"/>
-    <w:basedOn w:val="a0"/>
-    <w:link w:val="1"/>
+    <w:basedOn w:val="6"/>
+    <w:link w:val="2"/>
     <w:uiPriority w:val="9"/>
-    <w:rsid w:val="00FB28C2"/>
     <w:rPr>
-      <w:rFonts w:asciiTheme="majorHAnsi" w:eastAsiaTheme="majorEastAsia" w:hAnsiTheme="majorHAnsi" w:cstheme="majorBidi"/>
-      <w:color w:val="2F5496" w:themeColor="accent1" w:themeShade="BF"/>
+      <w:rFonts w:asciiTheme="majorHAnsi" w:hAnsiTheme="majorHAnsi" w:eastAsiaTheme="majorEastAsia" w:cstheme="majorBidi"/>
+      <w:color w:val="2F5597" w:themeColor="accent1" w:themeShade="BF"/>
       <w:sz w:val="32"/>
       <w:szCs w:val="32"/>
     </w:rPr>
   </w:style>
-  <w:style w:type="character" w:styleId="a6">
-    <w:name w:val="Hyperlink"/>
-    <w:basedOn w:val="a0"/>
-    <w:uiPriority w:val="99"/>
-    <w:unhideWhenUsed/>
-    <w:rsid w:val="00095207"/>
-    <w:rPr>
-      <w:color w:val="0563C1" w:themeColor="hyperlink"/>
-      <w:u w:val="single"/>
-    </w:rPr>
-  </w:style>
-  <w:style w:type="character" w:styleId="a7">
+  <w:style w:type="character" w:customStyle="1" w:styleId="10">
     <w:name w:val="Unresolved Mention"/>
-    <w:basedOn w:val="a0"/>
-    <w:uiPriority w:val="99"/>
+    <w:basedOn w:val="6"/>
     <w:semiHidden/>
     <w:unhideWhenUsed/>
-    <w:rsid w:val="00095207"/>
+    <w:uiPriority w:val="99"/>
     <w:rPr>
       <w:color w:val="605E5C"/>
       <w:shd w:val="clear" w:color="auto" w:fill="E1DFDD"/>
     </w:rPr>
   </w:style>
-  <w:style w:type="paragraph" w:styleId="a8">
+  <w:style w:type="paragraph" w:styleId="11">
     <w:name w:val="List Paragraph"/>
-    <w:basedOn w:val="a"/>
+    <w:basedOn w:val="1"/>
+    <w:qFormat/>
     <w:uiPriority w:val="34"/>
-    <w:qFormat/>
-    <w:rsid w:val="00DC003F"/>
     <w:pPr>
       <w:ind w:left="720"/>
       <w:contextualSpacing/>
@@ -1965,7 +1605,7 @@
     </a:clrScheme>
     <a:fontScheme name="Office">
       <a:majorFont>
-        <a:latin typeface="Calibri Light" panose="020F0302020204030204"/>
+        <a:latin typeface="Calibri Light"/>
         <a:ea typeface=""/>
         <a:cs typeface=""/>
         <a:font script="Jpan" typeface="游ゴシック Light"/>
@@ -1998,26 +1638,9 @@
         <a:font script="Viet" typeface="Times New Roman"/>
         <a:font script="Uigh" typeface="Microsoft Uighur"/>
         <a:font script="Geor" typeface="Sylfaen"/>
-        <a:font script="Armn" typeface="Arial"/>
-        <a:font script="Bugi" typeface="Leelawadee UI"/>
-        <a:font script="Bopo" typeface="Microsoft JhengHei"/>
-        <a:font script="Java" typeface="Javanese Text"/>
-        <a:font script="Lisu" typeface="Segoe UI"/>
-        <a:font script="Mymr" typeface="Myanmar Text"/>
-        <a:font script="Nkoo" typeface="Ebrima"/>
-        <a:font script="Olck" typeface="Nirmala UI"/>
-        <a:font script="Osma" typeface="Ebrima"/>
-        <a:font script="Phag" typeface="Phagspa"/>
-        <a:font script="Syrn" typeface="Estrangelo Edessa"/>
-        <a:font script="Syrj" typeface="Estrangelo Edessa"/>
-        <a:font script="Syre" typeface="Estrangelo Edessa"/>
-        <a:font script="Sora" typeface="Nirmala UI"/>
-        <a:font script="Tale" typeface="Microsoft Tai Le"/>
-        <a:font script="Talu" typeface="Microsoft New Tai Lue"/>
-        <a:font script="Tfng" typeface="Ebrima"/>
       </a:majorFont>
       <a:minorFont>
-        <a:latin typeface="Calibri" panose="020F0502020204030204"/>
+        <a:latin typeface="Calibri"/>
         <a:ea typeface=""/>
         <a:cs typeface=""/>
         <a:font script="Jpan" typeface="游明朝"/>
@@ -2050,23 +1673,6 @@
         <a:font script="Viet" typeface="Arial"/>
         <a:font script="Uigh" typeface="Microsoft Uighur"/>
         <a:font script="Geor" typeface="Sylfaen"/>
-        <a:font script="Armn" typeface="Arial"/>
-        <a:font script="Bugi" typeface="Leelawadee UI"/>
-        <a:font script="Bopo" typeface="Microsoft JhengHei"/>
-        <a:font script="Java" typeface="Javanese Text"/>
-        <a:font script="Lisu" typeface="Segoe UI"/>
-        <a:font script="Mymr" typeface="Myanmar Text"/>
-        <a:font script="Nkoo" typeface="Ebrima"/>
-        <a:font script="Olck" typeface="Nirmala UI"/>
-        <a:font script="Osma" typeface="Ebrima"/>
-        <a:font script="Phag" typeface="Phagspa"/>
-        <a:font script="Syrn" typeface="Estrangelo Edessa"/>
-        <a:font script="Syrj" typeface="Estrangelo Edessa"/>
-        <a:font script="Syre" typeface="Estrangelo Edessa"/>
-        <a:font script="Sora" typeface="Nirmala UI"/>
-        <a:font script="Tale" typeface="Microsoft Tai Le"/>
-        <a:font script="Talu" typeface="Microsoft New Tai Lue"/>
-        <a:font script="Tfng" typeface="Ebrima"/>
       </a:minorFont>
     </a:fontScheme>
     <a:fmtScheme name="Office">
@@ -2208,11 +1814,5 @@
     </a:fmtScheme>
   </a:themeElements>
   <a:objectDefaults/>
-  <a:extraClrSchemeLst/>
-  <a:extLst>
-    <a:ext uri="{05A4C25C-085E-4340-85A3-A5531E510DB2}">
-      <thm15:themeFamily xmlns:thm15="http://schemas.microsoft.com/office/thememl/2012/main" name="Office Theme" id="{62F939B6-93AF-4DB8-9C6B-D6C7DFDC589F}" vid="{4A3C46E8-61CC-4603-A589-7422A47A8E4A}"/>
-    </a:ext>
-  </a:extLst>
 </a:theme>
 </file>
</xml_diff>